<commit_message>
Update documentation after audit 0118
</commit_message>
<xml_diff>
--- a/02-DOCUMENTATION/03-CDC/Cdc.docx
+++ b/02-DOCUMENTATION/03-CDC/Cdc.docx
@@ -27,7 +27,7 @@
               <w:lang w:eastAsia="fr-FR"/>
             </w:rPr>
             <w:drawing>
-              <wp:anchor distT="0" distB="0" distL="114300" distR="114300" simplePos="0" relativeHeight="251660288" behindDoc="1" locked="0" layoutInCell="1" allowOverlap="0" wp14:anchorId="1A1F82BF" wp14:editId="45E7975A">
+              <wp:anchor distT="0" distB="0" distL="114300" distR="114300" simplePos="0" relativeHeight="251660288" behindDoc="1" locked="0" layoutInCell="1" allowOverlap="0" wp14:anchorId="41B5001B" wp14:editId="57D1E2F3">
                 <wp:simplePos x="0" y="0"/>
                 <wp:positionH relativeFrom="margin">
                   <wp:posOffset>-817245</wp:posOffset>
@@ -129,7 +129,7 @@
               <w:lang w:eastAsia="fr-FR"/>
             </w:rPr>
             <w:drawing>
-              <wp:anchor distT="0" distB="0" distL="114300" distR="114300" simplePos="0" relativeHeight="251664384" behindDoc="0" locked="0" layoutInCell="1" allowOverlap="1" wp14:anchorId="60A639DA" wp14:editId="64063816">
+              <wp:anchor distT="0" distB="0" distL="114300" distR="114300" simplePos="0" relativeHeight="251664384" behindDoc="0" locked="0" layoutInCell="1" allowOverlap="1" wp14:anchorId="29FC67A2" wp14:editId="53208625">
                 <wp:simplePos x="0" y="0"/>
                 <wp:positionH relativeFrom="margin">
                   <wp:posOffset>1135380</wp:posOffset>
@@ -197,7 +197,7 @@
             <mc:AlternateContent>
               <mc:Choice Requires="wps">
                 <w:drawing>
-                  <wp:anchor distT="0" distB="0" distL="114300" distR="114300" simplePos="0" relativeHeight="251665408" behindDoc="1" locked="0" layoutInCell="1" allowOverlap="1" wp14:anchorId="5DA2804D" wp14:editId="3E2101C9">
+                  <wp:anchor distT="0" distB="0" distL="114300" distR="114300" simplePos="0" relativeHeight="251665408" behindDoc="1" locked="0" layoutInCell="1" allowOverlap="1" wp14:anchorId="21C7208B" wp14:editId="6F384BEF">
                     <wp:simplePos x="0" y="0"/>
                     <wp:positionH relativeFrom="margin">
                       <wp:align>center</wp:align>
@@ -419,7 +419,7 @@
               <w:noProof/>
             </w:rPr>
           </w:pPr>
-          <w:bookmarkStart w:id="0" w:name="_Toc440275384"/>
+          <w:bookmarkStart w:id="0" w:name="_Toc440888735"/>
           <w:r>
             <w:rPr>
               <w:noProof/>
@@ -433,7 +433,7 @@
           <w:pPr>
             <w:pStyle w:val="Titre2"/>
           </w:pPr>
-          <w:bookmarkStart w:id="1" w:name="_Toc440275385"/>
+          <w:bookmarkStart w:id="1" w:name="_Toc440888736"/>
           <w:r>
             <w:t>Contexte</w:t>
           </w:r>
@@ -541,7 +541,7 @@
           <w:pPr>
             <w:pStyle w:val="Titre2"/>
           </w:pPr>
-          <w:bookmarkStart w:id="2" w:name="_Toc440275386"/>
+          <w:bookmarkStart w:id="2" w:name="_Toc440888737"/>
           <w:r>
             <w:t>Confidentialité</w:t>
           </w:r>
@@ -600,7 +600,7 @@
           <w:r>
             <w:fldChar w:fldCharType="separate"/>
           </w:r>
-          <w:hyperlink w:anchor="_Toc440275384" w:history="1">
+          <w:hyperlink w:anchor="_Toc440888735" w:history="1">
             <w:r>
               <w:rPr>
                 <w:rStyle w:val="Lienhypertexte"/>
@@ -623,7 +623,7 @@
               <w:rPr>
                 <w:webHidden/>
               </w:rPr>
-              <w:instrText xml:space="preserve"> PAGEREF _Toc440275384 \h </w:instrText>
+              <w:instrText xml:space="preserve"> PAGEREF _Toc440888735 \h </w:instrText>
             </w:r>
             <w:r>
               <w:rPr>
@@ -663,7 +663,7 @@
               <w:lang w:eastAsia="fr-FR"/>
             </w:rPr>
           </w:pPr>
-          <w:hyperlink w:anchor="_Toc440275385" w:history="1">
+          <w:hyperlink w:anchor="_Toc440888736" w:history="1">
             <w:r>
               <w:rPr>
                 <w:rStyle w:val="Lienhypertexte"/>
@@ -690,7 +690,7 @@
                 <w:noProof/>
                 <w:webHidden/>
               </w:rPr>
-              <w:instrText xml:space="preserve"> PAGEREF _Toc440275385 \h </w:instrText>
+              <w:instrText xml:space="preserve"> PAGEREF _Toc440888736 \h </w:instrText>
             </w:r>
             <w:r>
               <w:rPr>
@@ -734,7 +734,7 @@
               <w:lang w:eastAsia="fr-FR"/>
             </w:rPr>
           </w:pPr>
-          <w:hyperlink w:anchor="_Toc440275386" w:history="1">
+          <w:hyperlink w:anchor="_Toc440888737" w:history="1">
             <w:r>
               <w:rPr>
                 <w:rStyle w:val="Lienhypertexte"/>
@@ -761,7 +761,7 @@
                 <w:noProof/>
                 <w:webHidden/>
               </w:rPr>
-              <w:instrText xml:space="preserve"> PAGEREF _Toc440275386 \h </w:instrText>
+              <w:instrText xml:space="preserve"> PAGEREF _Toc440888737 \h </w:instrText>
             </w:r>
             <w:r>
               <w:rPr>
@@ -803,7 +803,7 @@
               <w:lang w:eastAsia="fr-FR"/>
             </w:rPr>
           </w:pPr>
-          <w:hyperlink w:anchor="_Toc440275387" w:history="1">
+          <w:hyperlink w:anchor="_Toc440888738" w:history="1">
             <w:r>
               <w:rPr>
                 <w:rStyle w:val="Lienhypertexte"/>
@@ -827,7 +827,7 @@
               <w:rPr>
                 <w:webHidden/>
               </w:rPr>
-              <w:instrText xml:space="preserve"> PAGEREF _Toc440275387 \h </w:instrText>
+              <w:instrText xml:space="preserve"> PAGEREF _Toc440888738 \h </w:instrText>
             </w:r>
             <w:r>
               <w:rPr>
@@ -867,7 +867,7 @@
               <w:lang w:eastAsia="fr-FR"/>
             </w:rPr>
           </w:pPr>
-          <w:hyperlink w:anchor="_Toc440275388" w:history="1">
+          <w:hyperlink w:anchor="_Toc440888739" w:history="1">
             <w:r>
               <w:rPr>
                 <w:rStyle w:val="Lienhypertexte"/>
@@ -894,7 +894,7 @@
                 <w:noProof/>
                 <w:webHidden/>
               </w:rPr>
-              <w:instrText xml:space="preserve"> PAGEREF _Toc440275388 \h </w:instrText>
+              <w:instrText xml:space="preserve"> PAGEREF _Toc440888739 \h </w:instrText>
             </w:r>
             <w:r>
               <w:rPr>
@@ -938,7 +938,7 @@
               <w:lang w:eastAsia="fr-FR"/>
             </w:rPr>
           </w:pPr>
-          <w:hyperlink w:anchor="_Toc440275389" w:history="1">
+          <w:hyperlink w:anchor="_Toc440888740" w:history="1">
             <w:r>
               <w:rPr>
                 <w:rStyle w:val="Lienhypertexte"/>
@@ -965,7 +965,7 @@
                 <w:noProof/>
                 <w:webHidden/>
               </w:rPr>
-              <w:instrText xml:space="preserve"> PAGEREF _Toc440275389 \h </w:instrText>
+              <w:instrText xml:space="preserve"> PAGEREF _Toc440888740 \h </w:instrText>
             </w:r>
             <w:r>
               <w:rPr>
@@ -1007,7 +1007,7 @@
               <w:lang w:eastAsia="fr-FR"/>
             </w:rPr>
           </w:pPr>
-          <w:hyperlink w:anchor="_Toc440275390" w:history="1">
+          <w:hyperlink w:anchor="_Toc440888741" w:history="1">
             <w:r>
               <w:rPr>
                 <w:rStyle w:val="Lienhypertexte"/>
@@ -1031,7 +1031,7 @@
               <w:rPr>
                 <w:webHidden/>
               </w:rPr>
-              <w:instrText xml:space="preserve"> PAGEREF _Toc440275390 \h </w:instrText>
+              <w:instrText xml:space="preserve"> PAGEREF _Toc440888741 \h </w:instrText>
             </w:r>
             <w:r>
               <w:rPr>
@@ -1071,7 +1071,7 @@
               <w:lang w:eastAsia="fr-FR"/>
             </w:rPr>
           </w:pPr>
-          <w:hyperlink w:anchor="_Toc440275391" w:history="1">
+          <w:hyperlink w:anchor="_Toc440888742" w:history="1">
             <w:r>
               <w:rPr>
                 <w:rStyle w:val="Lienhypertexte"/>
@@ -1098,7 +1098,7 @@
                 <w:noProof/>
                 <w:webHidden/>
               </w:rPr>
-              <w:instrText xml:space="preserve"> PAGEREF _Toc440275391 \h </w:instrText>
+              <w:instrText xml:space="preserve"> PAGEREF _Toc440888742 \h </w:instrText>
             </w:r>
             <w:r>
               <w:rPr>
@@ -1142,7 +1142,7 @@
               <w:lang w:eastAsia="fr-FR"/>
             </w:rPr>
           </w:pPr>
-          <w:hyperlink w:anchor="_Toc440275392" w:history="1">
+          <w:hyperlink w:anchor="_Toc440888743" w:history="1">
             <w:r>
               <w:rPr>
                 <w:rStyle w:val="Lienhypertexte"/>
@@ -1169,7 +1169,7 @@
                 <w:noProof/>
                 <w:webHidden/>
               </w:rPr>
-              <w:instrText xml:space="preserve"> PAGEREF _Toc440275392 \h </w:instrText>
+              <w:instrText xml:space="preserve"> PAGEREF _Toc440888743 \h </w:instrText>
             </w:r>
             <w:r>
               <w:rPr>
@@ -1199,8 +1199,6 @@
               <w:fldChar w:fldCharType="end"/>
             </w:r>
           </w:hyperlink>
-          <w:bookmarkStart w:id="3" w:name="_GoBack"/>
-          <w:bookmarkEnd w:id="3"/>
         </w:p>
         <w:p>
           <w:pPr>
@@ -1213,7 +1211,7 @@
               <w:lang w:eastAsia="fr-FR"/>
             </w:rPr>
           </w:pPr>
-          <w:hyperlink w:anchor="_Toc440275393" w:history="1">
+          <w:hyperlink w:anchor="_Toc440888744" w:history="1">
             <w:r>
               <w:rPr>
                 <w:rStyle w:val="Lienhypertexte"/>
@@ -1237,7 +1235,7 @@
               <w:rPr>
                 <w:webHidden/>
               </w:rPr>
-              <w:instrText xml:space="preserve"> PAGEREF _Toc440275393 \h </w:instrText>
+              <w:instrText xml:space="preserve"> PAGEREF _Toc440888744 \h </w:instrText>
             </w:r>
             <w:r>
               <w:rPr>
@@ -1277,7 +1275,7 @@
               <w:lang w:eastAsia="fr-FR"/>
             </w:rPr>
           </w:pPr>
-          <w:hyperlink w:anchor="_Toc440275394" w:history="1">
+          <w:hyperlink w:anchor="_Toc440888745" w:history="1">
             <w:r>
               <w:rPr>
                 <w:rStyle w:val="Lienhypertexte"/>
@@ -1304,7 +1302,7 @@
                 <w:noProof/>
                 <w:webHidden/>
               </w:rPr>
-              <w:instrText xml:space="preserve"> PAGEREF _Toc440275394 \h </w:instrText>
+              <w:instrText xml:space="preserve"> PAGEREF _Toc440888745 \h </w:instrText>
             </w:r>
             <w:r>
               <w:rPr>
@@ -1348,7 +1346,7 @@
               <w:lang w:eastAsia="fr-FR"/>
             </w:rPr>
           </w:pPr>
-          <w:hyperlink w:anchor="_Toc440275395" w:history="1">
+          <w:hyperlink w:anchor="_Toc440888746" w:history="1">
             <w:r>
               <w:rPr>
                 <w:rStyle w:val="Lienhypertexte"/>
@@ -1375,7 +1373,7 @@
                 <w:noProof/>
                 <w:webHidden/>
               </w:rPr>
-              <w:instrText xml:space="preserve"> PAGEREF _Toc440275395 \h </w:instrText>
+              <w:instrText xml:space="preserve"> PAGEREF _Toc440888746 \h </w:instrText>
             </w:r>
             <w:r>
               <w:rPr>
@@ -1419,7 +1417,7 @@
               <w:lang w:eastAsia="fr-FR"/>
             </w:rPr>
           </w:pPr>
-          <w:hyperlink w:anchor="_Toc440275396" w:history="1">
+          <w:hyperlink w:anchor="_Toc440888747" w:history="1">
             <w:r>
               <w:rPr>
                 <w:rStyle w:val="Lienhypertexte"/>
@@ -1446,7 +1444,7 @@
                 <w:noProof/>
                 <w:webHidden/>
               </w:rPr>
-              <w:instrText xml:space="preserve"> PAGEREF _Toc440275396 \h </w:instrText>
+              <w:instrText xml:space="preserve"> PAGEREF _Toc440888747 \h </w:instrText>
             </w:r>
             <w:r>
               <w:rPr>
@@ -1490,7 +1488,7 @@
               <w:lang w:eastAsia="fr-FR"/>
             </w:rPr>
           </w:pPr>
-          <w:hyperlink w:anchor="_Toc440275397" w:history="1">
+          <w:hyperlink w:anchor="_Toc440888748" w:history="1">
             <w:r>
               <w:rPr>
                 <w:rStyle w:val="Lienhypertexte"/>
@@ -1517,7 +1515,7 @@
                 <w:noProof/>
                 <w:webHidden/>
               </w:rPr>
-              <w:instrText xml:space="preserve"> PAGEREF _Toc440275397 \h </w:instrText>
+              <w:instrText xml:space="preserve"> PAGEREF _Toc440888748 \h </w:instrText>
             </w:r>
             <w:r>
               <w:rPr>
@@ -1559,7 +1557,7 @@
               <w:lang w:eastAsia="fr-FR"/>
             </w:rPr>
           </w:pPr>
-          <w:hyperlink w:anchor="_Toc440275398" w:history="1">
+          <w:hyperlink w:anchor="_Toc440888749" w:history="1">
             <w:r>
               <w:rPr>
                 <w:rStyle w:val="Lienhypertexte"/>
@@ -1583,7 +1581,7 @@
               <w:rPr>
                 <w:webHidden/>
               </w:rPr>
-              <w:instrText xml:space="preserve"> PAGEREF _Toc440275398 \h </w:instrText>
+              <w:instrText xml:space="preserve"> PAGEREF _Toc440888749 \h </w:instrText>
             </w:r>
             <w:r>
               <w:rPr>
@@ -1621,7 +1619,7 @@
               <w:lang w:eastAsia="fr-FR"/>
             </w:rPr>
           </w:pPr>
-          <w:hyperlink w:anchor="_Toc440275399" w:history="1">
+          <w:hyperlink w:anchor="_Toc440888750" w:history="1">
             <w:r>
               <w:rPr>
                 <w:rStyle w:val="Lienhypertexte"/>
@@ -1645,7 +1643,7 @@
               <w:rPr>
                 <w:webHidden/>
               </w:rPr>
-              <w:instrText xml:space="preserve"> PAGEREF _Toc440275399 \h </w:instrText>
+              <w:instrText xml:space="preserve"> PAGEREF _Toc440888750 \h </w:instrText>
             </w:r>
             <w:r>
               <w:rPr>
@@ -1683,7 +1681,7 @@
               <w:lang w:eastAsia="fr-FR"/>
             </w:rPr>
           </w:pPr>
-          <w:hyperlink w:anchor="_Toc440275400" w:history="1">
+          <w:hyperlink w:anchor="_Toc440888751" w:history="1">
             <w:r>
               <w:rPr>
                 <w:rStyle w:val="Lienhypertexte"/>
@@ -1707,7 +1705,7 @@
               <w:rPr>
                 <w:webHidden/>
               </w:rPr>
-              <w:instrText xml:space="preserve"> PAGEREF _Toc440275400 \h </w:instrText>
+              <w:instrText xml:space="preserve"> PAGEREF _Toc440888751 \h </w:instrText>
             </w:r>
             <w:r>
               <w:rPr>
@@ -1747,7 +1745,7 @@
               <w:lang w:eastAsia="fr-FR"/>
             </w:rPr>
           </w:pPr>
-          <w:hyperlink w:anchor="_Toc440275401" w:history="1">
+          <w:hyperlink w:anchor="_Toc440888752" w:history="1">
             <w:r>
               <w:rPr>
                 <w:rStyle w:val="Lienhypertexte"/>
@@ -1774,7 +1772,7 @@
                 <w:noProof/>
                 <w:webHidden/>
               </w:rPr>
-              <w:instrText xml:space="preserve"> PAGEREF _Toc440275401 \h </w:instrText>
+              <w:instrText xml:space="preserve"> PAGEREF _Toc440888752 \h </w:instrText>
             </w:r>
             <w:r>
               <w:rPr>
@@ -1818,7 +1816,7 @@
               <w:lang w:eastAsia="fr-FR"/>
             </w:rPr>
           </w:pPr>
-          <w:hyperlink w:anchor="_Toc440275402" w:history="1">
+          <w:hyperlink w:anchor="_Toc440888753" w:history="1">
             <w:r>
               <w:rPr>
                 <w:rStyle w:val="Lienhypertexte"/>
@@ -1845,7 +1843,7 @@
                 <w:noProof/>
                 <w:webHidden/>
               </w:rPr>
-              <w:instrText xml:space="preserve"> PAGEREF _Toc440275402 \h </w:instrText>
+              <w:instrText xml:space="preserve"> PAGEREF _Toc440888753 \h </w:instrText>
             </w:r>
             <w:r>
               <w:rPr>
@@ -1875,6 +1873,8 @@
               <w:fldChar w:fldCharType="end"/>
             </w:r>
           </w:hyperlink>
+          <w:bookmarkStart w:id="3" w:name="_GoBack"/>
+          <w:bookmarkEnd w:id="3"/>
         </w:p>
         <w:p>
           <w:r>
@@ -1910,7 +1910,7 @@
           <w:noProof/>
         </w:rPr>
       </w:pPr>
-      <w:bookmarkStart w:id="4" w:name="_Toc440275387"/>
+      <w:bookmarkStart w:id="4" w:name="_Toc440888738"/>
       <w:r>
         <w:rPr>
           <w:rFonts w:ascii="Cambria" w:hAnsi="Cambria"/>
@@ -1926,7 +1926,7 @@
       <w:pPr>
         <w:pStyle w:val="Titre2"/>
       </w:pPr>
-      <w:bookmarkStart w:id="5" w:name="_Toc440275388"/>
+      <w:bookmarkStart w:id="5" w:name="_Toc440888739"/>
       <w:r>
         <w:t>TACTfactory</w:t>
       </w:r>
@@ -1981,7 +1981,7 @@
       <w:pPr>
         <w:pStyle w:val="Titre2"/>
       </w:pPr>
-      <w:bookmarkStart w:id="6" w:name="_Toc440275389"/>
+      <w:bookmarkStart w:id="6" w:name="_Toc440888740"/>
       <w:r>
         <w:t>Les rÔles</w:t>
       </w:r>
@@ -2125,7 +2125,7 @@
           <w:noProof/>
         </w:rPr>
       </w:pPr>
-      <w:bookmarkStart w:id="7" w:name="_Toc440275390"/>
+      <w:bookmarkStart w:id="7" w:name="_Toc440888741"/>
       <w:r>
         <w:rPr>
           <w:rFonts w:ascii="Cambria" w:hAnsi="Cambria"/>
@@ -2141,7 +2141,7 @@
       <w:pPr>
         <w:pStyle w:val="Titre2"/>
       </w:pPr>
-      <w:bookmarkStart w:id="8" w:name="_Toc440275391"/>
+      <w:bookmarkStart w:id="8" w:name="_Toc440888742"/>
       <w:r>
         <w:t xml:space="preserve">Le </w:t>
       </w:r>
@@ -2434,7 +2434,7 @@
       <w:pPr>
         <w:pStyle w:val="Titre2"/>
       </w:pPr>
-      <w:bookmarkStart w:id="9" w:name="_Toc440275392"/>
+      <w:bookmarkStart w:id="9" w:name="_Toc440888743"/>
       <w:r>
         <w:t>L’objectif</w:t>
       </w:r>
@@ -2452,7 +2452,7 @@
           <w:noProof/>
         </w:rPr>
       </w:pPr>
-      <w:bookmarkStart w:id="10" w:name="_Toc440275393"/>
+      <w:bookmarkStart w:id="10" w:name="_Toc440888744"/>
       <w:r>
         <w:rPr>
           <w:rFonts w:ascii="Cambria" w:hAnsi="Cambria"/>
@@ -2468,7 +2468,7 @@
       <w:pPr>
         <w:pStyle w:val="Titre2"/>
       </w:pPr>
-      <w:bookmarkStart w:id="11" w:name="_Toc440275394"/>
+      <w:bookmarkStart w:id="11" w:name="_Toc440888745"/>
       <w:r>
         <w:t>L’administration</w:t>
       </w:r>
@@ -2796,7 +2796,7 @@
       <w:pPr>
         <w:pStyle w:val="Titre2"/>
       </w:pPr>
-      <w:bookmarkStart w:id="12" w:name="_Toc440275395"/>
+      <w:bookmarkStart w:id="12" w:name="_Toc440888746"/>
       <w:r>
         <w:t>L’application</w:t>
       </w:r>
@@ -3011,7 +3011,7 @@
       <w:pPr>
         <w:pStyle w:val="Titre2"/>
       </w:pPr>
-      <w:bookmarkStart w:id="13" w:name="_Toc440275396"/>
+      <w:bookmarkStart w:id="13" w:name="_Toc440888747"/>
       <w:r>
         <w:lastRenderedPageBreak/>
         <w:t>Les contraintes</w:t>
@@ -3158,7 +3158,7 @@
       <w:pPr>
         <w:pStyle w:val="Titre2"/>
       </w:pPr>
-      <w:bookmarkStart w:id="14" w:name="_Toc440275397"/>
+      <w:bookmarkStart w:id="14" w:name="_Toc440888748"/>
       <w:r>
         <w:t>Délai</w:t>
       </w:r>
@@ -3223,7 +3223,7 @@
           <w:color w:val="595959"/>
         </w:rPr>
       </w:pPr>
-      <w:bookmarkStart w:id="15" w:name="_Toc440275398"/>
+      <w:bookmarkStart w:id="15" w:name="_Toc440888749"/>
       <w:r>
         <w:rPr>
           <w:rFonts w:ascii="Cambria" w:hAnsi="Cambria"/>
@@ -3386,7 +3386,7 @@
           <w:color w:val="595959"/>
         </w:rPr>
       </w:pPr>
-      <w:bookmarkStart w:id="16" w:name="_Toc440275399"/>
+      <w:bookmarkStart w:id="16" w:name="_Toc440888750"/>
       <w:r>
         <w:rPr>
           <w:rFonts w:ascii="Cambria" w:hAnsi="Cambria"/>
@@ -3426,7 +3426,7 @@
           <w:noProof/>
         </w:rPr>
       </w:pPr>
-      <w:bookmarkStart w:id="17" w:name="_Toc440275400"/>
+      <w:bookmarkStart w:id="17" w:name="_Toc440888751"/>
       <w:r>
         <w:rPr>
           <w:rFonts w:ascii="Cambria" w:hAnsi="Cambria"/>
@@ -3442,7 +3442,7 @@
       <w:pPr>
         <w:pStyle w:val="Titre2"/>
       </w:pPr>
-      <w:bookmarkStart w:id="18" w:name="_Toc440275401"/>
+      <w:bookmarkStart w:id="18" w:name="_Toc440888752"/>
       <w:r>
         <w:t>Contact</w:t>
       </w:r>
@@ -3455,7 +3455,7 @@
           <w:lang w:eastAsia="fr-FR"/>
         </w:rPr>
         <w:drawing>
-          <wp:anchor distT="0" distB="0" distL="114300" distR="114300" simplePos="0" relativeHeight="251663360" behindDoc="0" locked="0" layoutInCell="1" allowOverlap="1" wp14:anchorId="134E4082" wp14:editId="3C0D6F74">
+          <wp:anchor distT="0" distB="0" distL="114300" distR="114300" simplePos="0" relativeHeight="251663360" behindDoc="0" locked="0" layoutInCell="1" allowOverlap="1" wp14:anchorId="5DC60F0D" wp14:editId="123C500D">
             <wp:simplePos x="0" y="0"/>
             <wp:positionH relativeFrom="column">
               <wp:posOffset>2878455</wp:posOffset>
@@ -3590,7 +3590,7 @@
                 <w:lang w:val="fr-FR" w:eastAsia="fr-FR"/>
               </w:rPr>
               <w:drawing>
-                <wp:inline distT="0" distB="0" distL="0" distR="0" wp14:anchorId="6A797FC4" wp14:editId="52277F1C">
+                <wp:inline distT="0" distB="0" distL="0" distR="0" wp14:anchorId="2ED7AC89" wp14:editId="2302C4E2">
                   <wp:extent cx="1133719" cy="1133719"/>
                   <wp:effectExtent l="0" t="0" r="9525" b="9525"/>
                   <wp:docPr id="9" name="Image 9"/>
@@ -3701,7 +3701,7 @@
       <w:pPr>
         <w:pStyle w:val="Titre2"/>
       </w:pPr>
-      <w:bookmarkStart w:id="19" w:name="_Toc440275402"/>
+      <w:bookmarkStart w:id="19" w:name="_Toc440888753"/>
       <w:r>
         <w:t>E</w:t>
       </w:r>
@@ -3864,7 +3864,7 @@
       <w:rPr>
         <w:noProof/>
       </w:rPr>
-      <w:t>7</w:t>
+      <w:t>8</w:t>
     </w:r>
     <w:r>
       <w:rPr>
@@ -3979,7 +3979,7 @@
       <w:rPr>
         <w:noProof/>
       </w:rPr>
-      <w:instrText>Partie V – La validation</w:instrText>
+      <w:instrText>Coordonnées</w:instrText>
     </w:r>
     <w:r>
       <w:rPr>
@@ -4015,7 +4015,7 @@
       <w:rPr>
         <w:noProof/>
       </w:rPr>
-      <w:instrText>Partie V – La validation</w:instrText>
+      <w:instrText>Coordonnées</w:instrText>
     </w:r>
     <w:r>
       <w:rPr>
@@ -4033,7 +4033,7 @@
       <w:rPr>
         <w:noProof/>
       </w:rPr>
-      <w:t>Partie V – La validation</w:t>
+      <w:t>Coordonnées</w:t>
     </w:r>
     <w:r>
       <w:rPr>
@@ -23294,6 +23294,7 @@
     <w:rsid w:val="009E12B6"/>
     <w:rsid w:val="00A673D3"/>
     <w:rsid w:val="00D92324"/>
+    <w:rsid w:val="00E45866"/>
     <w:rsid w:val="00E73BC8"/>
   </w:rsids>
   <m:mathPr>
@@ -24252,7 +24253,7 @@
 </file>
 
 <file path=customXml/itemProps4.xml><?xml version="1.0" encoding="utf-8"?>
-<ds:datastoreItem xmlns:ds="http://schemas.openxmlformats.org/officeDocument/2006/customXml" ds:itemID="{EA07A743-FEED-4962-9425-D845A1479D47}">
+<ds:datastoreItem xmlns:ds="http://schemas.openxmlformats.org/officeDocument/2006/customXml" ds:itemID="{95F0A2B2-0956-43B6-902E-EB79109FA9FC}">
   <ds:schemaRefs>
     <ds:schemaRef ds:uri="http://schemas.openxmlformats.org/officeDocument/2006/bibliography"/>
   </ds:schemaRefs>

</xml_diff>

<commit_message>
Create MyQCm project's progress state 2016/01/27 Modification CDCF and CDC Update PMP
</commit_message>
<xml_diff>
--- a/02-DOCUMENTATION/03-CDC/Cdc.docx
+++ b/02-DOCUMENTATION/03-CDC/Cdc.docx
@@ -1,6 +1,6 @@
 
 <file path=word/document.xml><?xml version="1.0" encoding="utf-8"?>
-<w:document xmlns:wpc="http://schemas.microsoft.com/office/word/2010/wordprocessingCanvas" xmlns:cx="http://schemas.microsoft.com/office/drawing/2014/chartex" xmlns:cx1="http://schemas.microsoft.com/office/drawing/2015/9/8/chartex" xmlns:mc="http://schemas.openxmlformats.org/markup-compatibility/2006" xmlns:o="urn:schemas-microsoft-com:office:office" xmlns:r="http://schemas.openxmlformats.org/officeDocument/2006/relationships" xmlns:m="http://schemas.openxmlformats.org/officeDocument/2006/math" xmlns:v="urn:schemas-microsoft-com:vml" xmlns:wp14="http://schemas.microsoft.com/office/word/2010/wordprocessingDrawing" xmlns:wp="http://schemas.openxmlformats.org/drawingml/2006/wordprocessingDrawing" xmlns:w10="urn:schemas-microsoft-com:office:word" xmlns:w="http://schemas.openxmlformats.org/wordprocessingml/2006/main" xmlns:w14="http://schemas.microsoft.com/office/word/2010/wordml" xmlns:w15="http://schemas.microsoft.com/office/word/2012/wordml" xmlns:w16se="http://schemas.microsoft.com/office/word/2015/wordml/symex" xmlns:wpg="http://schemas.microsoft.com/office/word/2010/wordprocessingGroup" xmlns:wpi="http://schemas.microsoft.com/office/word/2010/wordprocessingInk" xmlns:wne="http://schemas.microsoft.com/office/word/2006/wordml" xmlns:wps="http://schemas.microsoft.com/office/word/2010/wordprocessingShape" mc:Ignorable="w14 w15 w16se wp14">
+<w:document xmlns:wpc="http://schemas.microsoft.com/office/word/2010/wordprocessingCanvas" xmlns:cx="http://schemas.microsoft.com/office/drawing/2014/chartex" xmlns:mc="http://schemas.openxmlformats.org/markup-compatibility/2006" xmlns:o="urn:schemas-microsoft-com:office:office" xmlns:r="http://schemas.openxmlformats.org/officeDocument/2006/relationships" xmlns:m="http://schemas.openxmlformats.org/officeDocument/2006/math" xmlns:v="urn:schemas-microsoft-com:vml" xmlns:wp14="http://schemas.microsoft.com/office/word/2010/wordprocessingDrawing" xmlns:wp="http://schemas.openxmlformats.org/drawingml/2006/wordprocessingDrawing" xmlns:w10="urn:schemas-microsoft-com:office:word" xmlns:w="http://schemas.openxmlformats.org/wordprocessingml/2006/main" xmlns:w14="http://schemas.microsoft.com/office/word/2010/wordml" xmlns:w15="http://schemas.microsoft.com/office/word/2012/wordml" xmlns:w16se="http://schemas.microsoft.com/office/word/2015/wordml/symex" xmlns:wpg="http://schemas.microsoft.com/office/word/2010/wordprocessingGroup" xmlns:wpi="http://schemas.microsoft.com/office/word/2010/wordprocessingInk" xmlns:wne="http://schemas.microsoft.com/office/word/2006/wordml" xmlns:wps="http://schemas.microsoft.com/office/word/2010/wordprocessingShape" mc:Ignorable="w14 w15 w16se wp14">
   <w:body>
     <w:sdt>
       <w:sdtPr>
@@ -27,7 +27,7 @@
               <w:lang w:eastAsia="fr-FR"/>
             </w:rPr>
             <w:drawing>
-              <wp:anchor distT="0" distB="0" distL="114300" distR="114300" simplePos="0" relativeHeight="251660288" behindDoc="1" locked="0" layoutInCell="1" allowOverlap="0" wp14:anchorId="41B5001B" wp14:editId="57D1E2F3">
+              <wp:anchor distT="0" distB="0" distL="114300" distR="114300" simplePos="0" relativeHeight="251660288" behindDoc="1" locked="0" layoutInCell="1" allowOverlap="0" wp14:anchorId="482BF47F" wp14:editId="594F835A">
                 <wp:simplePos x="0" y="0"/>
                 <wp:positionH relativeFrom="margin">
                   <wp:posOffset>-817245</wp:posOffset>
@@ -129,7 +129,7 @@
               <w:lang w:eastAsia="fr-FR"/>
             </w:rPr>
             <w:drawing>
-              <wp:anchor distT="0" distB="0" distL="114300" distR="114300" simplePos="0" relativeHeight="251664384" behindDoc="0" locked="0" layoutInCell="1" allowOverlap="1" wp14:anchorId="29FC67A2" wp14:editId="53208625">
+              <wp:anchor distT="0" distB="0" distL="114300" distR="114300" simplePos="0" relativeHeight="251664384" behindDoc="0" locked="0" layoutInCell="1" allowOverlap="1" wp14:anchorId="5A6EFE04" wp14:editId="6F13D5FD">
                 <wp:simplePos x="0" y="0"/>
                 <wp:positionH relativeFrom="margin">
                   <wp:posOffset>1135380</wp:posOffset>
@@ -197,7 +197,7 @@
             <mc:AlternateContent>
               <mc:Choice Requires="wps">
                 <w:drawing>
-                  <wp:anchor distT="0" distB="0" distL="114300" distR="114300" simplePos="0" relativeHeight="251665408" behindDoc="1" locked="0" layoutInCell="1" allowOverlap="1" wp14:anchorId="21C7208B" wp14:editId="6F384BEF">
+                  <wp:anchor distT="0" distB="0" distL="114300" distR="114300" simplePos="0" relativeHeight="251665408" behindDoc="1" locked="0" layoutInCell="1" allowOverlap="1" wp14:anchorId="67053262" wp14:editId="4D6AD3F5">
                     <wp:simplePos x="0" y="0"/>
                     <wp:positionH relativeFrom="margin">
                       <wp:align>center</wp:align>
@@ -319,7 +319,7 @@
               </mc:Choice>
               <mc:Fallback>
                 <w:pict>
-                  <v:shapetype w14:anchorId="0831D379" id="_x0000_t202" coordsize="21600,21600" o:spt="202" path="m,l,21600r21600,l21600,xe">
+                  <v:shapetype w14:anchorId="67053262" id="_x0000_t202" coordsize="21600,21600" o:spt="202" path="m,l,21600r21600,l21600,xe">
                     <v:stroke joinstyle="miter"/>
                     <v:path gradientshapeok="t" o:connecttype="rect"/>
                   </v:shapetype>
@@ -345,6 +345,7 @@
                               <w:dataBinding w:prefixMappings="xmlns:ns0='http://purl.org/dc/elements/1.1/' xmlns:ns1='http://schemas.openxmlformats.org/package/2006/metadata/core-properties' " w:xpath="/ns1:coreProperties[1]/ns0:title[1]" w:storeItemID="{6C3C8BC8-F283-45AE-878A-BAB7291924A1}"/>
                               <w:text w:multiLine="1"/>
                             </w:sdtPr>
+                            <w:sdtEndPr/>
                             <w:sdtContent>
                               <w:r>
                                 <w:t>qcm</w:t>
@@ -380,6 +381,7 @@
                             <w:dataBinding w:prefixMappings="xmlns:ns0='http://schemas.microsoft.com/office/2006/coverPageProps'" w:xpath="/ns0:CoverPageProperties[1]/ns0:Abstract[1]" w:storeItemID="{55AF091B-3C7A-41E3-B477-F2FDAA23CFDA}"/>
                             <w:text/>
                           </w:sdtPr>
+                          <w:sdtEndPr/>
                           <w:sdtContent>
                             <w:p>
                               <w:pPr>
@@ -419,7 +421,8 @@
               <w:noProof/>
             </w:rPr>
           </w:pPr>
-          <w:bookmarkStart w:id="0" w:name="_Toc440888735"/>
+          <w:bookmarkStart w:id="0" w:name="_Toc441654237"/>
+          <w:bookmarkStart w:id="1" w:name="_Toc441654299"/>
           <w:r>
             <w:rPr>
               <w:noProof/>
@@ -428,16 +431,19 @@
             <w:t>Avant-propos</w:t>
           </w:r>
           <w:bookmarkEnd w:id="0"/>
+          <w:bookmarkEnd w:id="1"/>
         </w:p>
         <w:p>
           <w:pPr>
             <w:pStyle w:val="Titre2"/>
           </w:pPr>
-          <w:bookmarkStart w:id="1" w:name="_Toc440888736"/>
+          <w:bookmarkStart w:id="2" w:name="_Toc441654238"/>
+          <w:bookmarkStart w:id="3" w:name="_Toc441654300"/>
           <w:r>
             <w:t>Contexte</w:t>
           </w:r>
-          <w:bookmarkEnd w:id="1"/>
+          <w:bookmarkEnd w:id="2"/>
+          <w:bookmarkEnd w:id="3"/>
         </w:p>
         <w:p>
           <w:r>
@@ -541,11 +547,13 @@
           <w:pPr>
             <w:pStyle w:val="Titre2"/>
           </w:pPr>
-          <w:bookmarkStart w:id="2" w:name="_Toc440888737"/>
+          <w:bookmarkStart w:id="4" w:name="_Toc441654239"/>
+          <w:bookmarkStart w:id="5" w:name="_Toc441654301"/>
           <w:r>
             <w:t>Confidentialité</w:t>
           </w:r>
-          <w:bookmarkEnd w:id="2"/>
+          <w:bookmarkEnd w:id="4"/>
+          <w:bookmarkEnd w:id="5"/>
         </w:p>
         <w:p>
           <w:r>
@@ -575,9 +583,21 @@
         <w:p>
           <w:pPr>
             <w:pStyle w:val="En-ttedetabledesmatires"/>
+            <w:rPr>
+              <w:noProof/>
+            </w:rPr>
           </w:pPr>
           <w:r>
             <w:t>Table des matières</w:t>
+          </w:r>
+          <w:r>
+            <w:fldChar w:fldCharType="begin"/>
+          </w:r>
+          <w:r>
+            <w:instrText xml:space="preserve"> TOC \o "1-2" \h \z \u </w:instrText>
+          </w:r>
+          <w:r>
+            <w:fldChar w:fldCharType="separate"/>
           </w:r>
         </w:p>
         <w:p>
@@ -591,219 +611,7 @@
               <w:lang w:eastAsia="fr-FR"/>
             </w:rPr>
           </w:pPr>
-          <w:r>
-            <w:fldChar w:fldCharType="begin"/>
-          </w:r>
-          <w:r>
-            <w:instrText xml:space="preserve"> TOC \o "1-2" \h \z \u </w:instrText>
-          </w:r>
-          <w:r>
-            <w:fldChar w:fldCharType="separate"/>
-          </w:r>
-          <w:hyperlink w:anchor="_Toc440888735" w:history="1">
-            <w:r>
-              <w:rPr>
-                <w:rStyle w:val="Lienhypertexte"/>
-              </w:rPr>
-              <w:t>Avant-propos</w:t>
-            </w:r>
-            <w:r>
-              <w:rPr>
-                <w:webHidden/>
-              </w:rPr>
-              <w:tab/>
-            </w:r>
-            <w:r>
-              <w:rPr>
-                <w:webHidden/>
-              </w:rPr>
-              <w:fldChar w:fldCharType="begin"/>
-            </w:r>
-            <w:r>
-              <w:rPr>
-                <w:webHidden/>
-              </w:rPr>
-              <w:instrText xml:space="preserve"> PAGEREF _Toc440888735 \h </w:instrText>
-            </w:r>
-            <w:r>
-              <w:rPr>
-                <w:webHidden/>
-              </w:rPr>
-            </w:r>
-            <w:r>
-              <w:rPr>
-                <w:webHidden/>
-              </w:rPr>
-              <w:fldChar w:fldCharType="separate"/>
-            </w:r>
-            <w:r>
-              <w:rPr>
-                <w:webHidden/>
-              </w:rPr>
-              <w:t>0</w:t>
-            </w:r>
-            <w:r>
-              <w:rPr>
-                <w:webHidden/>
-              </w:rPr>
-              <w:fldChar w:fldCharType="end"/>
-            </w:r>
-          </w:hyperlink>
-        </w:p>
-        <w:p>
-          <w:pPr>
-            <w:pStyle w:val="TM2"/>
-            <w:rPr>
-              <w:rFonts w:eastAsiaTheme="minorEastAsia"/>
-              <w:noProof/>
-              <w:color w:val="auto"/>
-              <w:kern w:val="0"/>
-              <w:sz w:val="22"/>
-              <w:szCs w:val="22"/>
-              <w:lang w:eastAsia="fr-FR"/>
-            </w:rPr>
-          </w:pPr>
-          <w:hyperlink w:anchor="_Toc440888736" w:history="1">
-            <w:r>
-              <w:rPr>
-                <w:rStyle w:val="Lienhypertexte"/>
-                <w:noProof/>
-              </w:rPr>
-              <w:t>Contexte</w:t>
-            </w:r>
-            <w:r>
-              <w:rPr>
-                <w:noProof/>
-                <w:webHidden/>
-              </w:rPr>
-              <w:tab/>
-            </w:r>
-            <w:r>
-              <w:rPr>
-                <w:noProof/>
-                <w:webHidden/>
-              </w:rPr>
-              <w:fldChar w:fldCharType="begin"/>
-            </w:r>
-            <w:r>
-              <w:rPr>
-                <w:noProof/>
-                <w:webHidden/>
-              </w:rPr>
-              <w:instrText xml:space="preserve"> PAGEREF _Toc440888736 \h </w:instrText>
-            </w:r>
-            <w:r>
-              <w:rPr>
-                <w:noProof/>
-                <w:webHidden/>
-              </w:rPr>
-            </w:r>
-            <w:r>
-              <w:rPr>
-                <w:noProof/>
-                <w:webHidden/>
-              </w:rPr>
-              <w:fldChar w:fldCharType="separate"/>
-            </w:r>
-            <w:r>
-              <w:rPr>
-                <w:noProof/>
-                <w:webHidden/>
-              </w:rPr>
-              <w:t>0</w:t>
-            </w:r>
-            <w:r>
-              <w:rPr>
-                <w:noProof/>
-                <w:webHidden/>
-              </w:rPr>
-              <w:fldChar w:fldCharType="end"/>
-            </w:r>
-          </w:hyperlink>
-        </w:p>
-        <w:p>
-          <w:pPr>
-            <w:pStyle w:val="TM2"/>
-            <w:rPr>
-              <w:rFonts w:eastAsiaTheme="minorEastAsia"/>
-              <w:noProof/>
-              <w:color w:val="auto"/>
-              <w:kern w:val="0"/>
-              <w:sz w:val="22"/>
-              <w:szCs w:val="22"/>
-              <w:lang w:eastAsia="fr-FR"/>
-            </w:rPr>
-          </w:pPr>
-          <w:hyperlink w:anchor="_Toc440888737" w:history="1">
-            <w:r>
-              <w:rPr>
-                <w:rStyle w:val="Lienhypertexte"/>
-                <w:noProof/>
-              </w:rPr>
-              <w:t>Confidentialité</w:t>
-            </w:r>
-            <w:r>
-              <w:rPr>
-                <w:noProof/>
-                <w:webHidden/>
-              </w:rPr>
-              <w:tab/>
-            </w:r>
-            <w:r>
-              <w:rPr>
-                <w:noProof/>
-                <w:webHidden/>
-              </w:rPr>
-              <w:fldChar w:fldCharType="begin"/>
-            </w:r>
-            <w:r>
-              <w:rPr>
-                <w:noProof/>
-                <w:webHidden/>
-              </w:rPr>
-              <w:instrText xml:space="preserve"> PAGEREF _Toc440888737 \h </w:instrText>
-            </w:r>
-            <w:r>
-              <w:rPr>
-                <w:noProof/>
-                <w:webHidden/>
-              </w:rPr>
-            </w:r>
-            <w:r>
-              <w:rPr>
-                <w:noProof/>
-                <w:webHidden/>
-              </w:rPr>
-              <w:fldChar w:fldCharType="separate"/>
-            </w:r>
-            <w:r>
-              <w:rPr>
-                <w:noProof/>
-                <w:webHidden/>
-              </w:rPr>
-              <w:t>0</w:t>
-            </w:r>
-            <w:r>
-              <w:rPr>
-                <w:noProof/>
-                <w:webHidden/>
-              </w:rPr>
-              <w:fldChar w:fldCharType="end"/>
-            </w:r>
-          </w:hyperlink>
-        </w:p>
-        <w:p>
-          <w:pPr>
-            <w:pStyle w:val="TM1"/>
-            <w:rPr>
-              <w:rFonts w:eastAsiaTheme="minorEastAsia"/>
-              <w:color w:val="auto"/>
-              <w:kern w:val="0"/>
-              <w:szCs w:val="22"/>
-              <w:lang w:eastAsia="fr-FR"/>
-            </w:rPr>
-          </w:pPr>
-          <w:hyperlink w:anchor="_Toc440888738" w:history="1">
+          <w:hyperlink w:anchor="_Toc441654302" w:history="1">
             <w:r>
               <w:rPr>
                 <w:rStyle w:val="Lienhypertexte"/>
@@ -827,7 +635,7 @@
               <w:rPr>
                 <w:webHidden/>
               </w:rPr>
-              <w:instrText xml:space="preserve"> PAGEREF _Toc440888738 \h </w:instrText>
+              <w:instrText xml:space="preserve"> PAGEREF _Toc441654302 \h </w:instrText>
             </w:r>
             <w:r>
               <w:rPr>
@@ -867,7 +675,7 @@
               <w:lang w:eastAsia="fr-FR"/>
             </w:rPr>
           </w:pPr>
-          <w:hyperlink w:anchor="_Toc440888739" w:history="1">
+          <w:hyperlink w:anchor="_Toc441654303" w:history="1">
             <w:r>
               <w:rPr>
                 <w:rStyle w:val="Lienhypertexte"/>
@@ -894,7 +702,7 @@
                 <w:noProof/>
                 <w:webHidden/>
               </w:rPr>
-              <w:instrText xml:space="preserve"> PAGEREF _Toc440888739 \h </w:instrText>
+              <w:instrText xml:space="preserve"> PAGEREF _Toc441654303 \h </w:instrText>
             </w:r>
             <w:r>
               <w:rPr>
@@ -938,13 +746,13 @@
               <w:lang w:eastAsia="fr-FR"/>
             </w:rPr>
           </w:pPr>
-          <w:hyperlink w:anchor="_Toc440888740" w:history="1">
+          <w:hyperlink w:anchor="_Toc441654304" w:history="1">
             <w:r>
               <w:rPr>
                 <w:rStyle w:val="Lienhypertexte"/>
                 <w:noProof/>
               </w:rPr>
-              <w:t>Les rÔles</w:t>
+              <w:t>Les rôles</w:t>
             </w:r>
             <w:r>
               <w:rPr>
@@ -965,7 +773,7 @@
                 <w:noProof/>
                 <w:webHidden/>
               </w:rPr>
-              <w:instrText xml:space="preserve"> PAGEREF _Toc440888740 \h </w:instrText>
+              <w:instrText xml:space="preserve"> PAGEREF _Toc441654304 \h </w:instrText>
             </w:r>
             <w:r>
               <w:rPr>
@@ -1007,7 +815,7 @@
               <w:lang w:eastAsia="fr-FR"/>
             </w:rPr>
           </w:pPr>
-          <w:hyperlink w:anchor="_Toc440888741" w:history="1">
+          <w:hyperlink w:anchor="_Toc441654305" w:history="1">
             <w:r>
               <w:rPr>
                 <w:rStyle w:val="Lienhypertexte"/>
@@ -1031,7 +839,7 @@
               <w:rPr>
                 <w:webHidden/>
               </w:rPr>
-              <w:instrText xml:space="preserve"> PAGEREF _Toc440888741 \h </w:instrText>
+              <w:instrText xml:space="preserve"> PAGEREF _Toc441654305 \h </w:instrText>
             </w:r>
             <w:r>
               <w:rPr>
@@ -1057,6 +865,8 @@
               <w:fldChar w:fldCharType="end"/>
             </w:r>
           </w:hyperlink>
+          <w:bookmarkStart w:id="6" w:name="_GoBack"/>
+          <w:bookmarkEnd w:id="6"/>
         </w:p>
         <w:p>
           <w:pPr>
@@ -1071,7 +881,7 @@
               <w:lang w:eastAsia="fr-FR"/>
             </w:rPr>
           </w:pPr>
-          <w:hyperlink w:anchor="_Toc440888742" w:history="1">
+          <w:hyperlink w:anchor="_Toc441654306" w:history="1">
             <w:r>
               <w:rPr>
                 <w:rStyle w:val="Lienhypertexte"/>
@@ -1098,7 +908,7 @@
                 <w:noProof/>
                 <w:webHidden/>
               </w:rPr>
-              <w:instrText xml:space="preserve"> PAGEREF _Toc440888742 \h </w:instrText>
+              <w:instrText xml:space="preserve"> PAGEREF _Toc441654306 \h </w:instrText>
             </w:r>
             <w:r>
               <w:rPr>
@@ -1142,7 +952,7 @@
               <w:lang w:eastAsia="fr-FR"/>
             </w:rPr>
           </w:pPr>
-          <w:hyperlink w:anchor="_Toc440888743" w:history="1">
+          <w:hyperlink w:anchor="_Toc441654307" w:history="1">
             <w:r>
               <w:rPr>
                 <w:rStyle w:val="Lienhypertexte"/>
@@ -1169,7 +979,7 @@
                 <w:noProof/>
                 <w:webHidden/>
               </w:rPr>
-              <w:instrText xml:space="preserve"> PAGEREF _Toc440888743 \h </w:instrText>
+              <w:instrText xml:space="preserve"> PAGEREF _Toc441654307 \h </w:instrText>
             </w:r>
             <w:r>
               <w:rPr>
@@ -1211,7 +1021,7 @@
               <w:lang w:eastAsia="fr-FR"/>
             </w:rPr>
           </w:pPr>
-          <w:hyperlink w:anchor="_Toc440888744" w:history="1">
+          <w:hyperlink w:anchor="_Toc441654308" w:history="1">
             <w:r>
               <w:rPr>
                 <w:rStyle w:val="Lienhypertexte"/>
@@ -1235,7 +1045,7 @@
               <w:rPr>
                 <w:webHidden/>
               </w:rPr>
-              <w:instrText xml:space="preserve"> PAGEREF _Toc440888744 \h </w:instrText>
+              <w:instrText xml:space="preserve"> PAGEREF _Toc441654308 \h </w:instrText>
             </w:r>
             <w:r>
               <w:rPr>
@@ -1275,7 +1085,7 @@
               <w:lang w:eastAsia="fr-FR"/>
             </w:rPr>
           </w:pPr>
-          <w:hyperlink w:anchor="_Toc440888745" w:history="1">
+          <w:hyperlink w:anchor="_Toc441654309" w:history="1">
             <w:r>
               <w:rPr>
                 <w:rStyle w:val="Lienhypertexte"/>
@@ -1302,7 +1112,7 @@
                 <w:noProof/>
                 <w:webHidden/>
               </w:rPr>
-              <w:instrText xml:space="preserve"> PAGEREF _Toc440888745 \h </w:instrText>
+              <w:instrText xml:space="preserve"> PAGEREF _Toc441654309 \h </w:instrText>
             </w:r>
             <w:r>
               <w:rPr>
@@ -1346,7 +1156,7 @@
               <w:lang w:eastAsia="fr-FR"/>
             </w:rPr>
           </w:pPr>
-          <w:hyperlink w:anchor="_Toc440888746" w:history="1">
+          <w:hyperlink w:anchor="_Toc441654310" w:history="1">
             <w:r>
               <w:rPr>
                 <w:rStyle w:val="Lienhypertexte"/>
@@ -1373,7 +1183,7 @@
                 <w:noProof/>
                 <w:webHidden/>
               </w:rPr>
-              <w:instrText xml:space="preserve"> PAGEREF _Toc440888746 \h </w:instrText>
+              <w:instrText xml:space="preserve"> PAGEREF _Toc441654310 \h </w:instrText>
             </w:r>
             <w:r>
               <w:rPr>
@@ -1417,7 +1227,7 @@
               <w:lang w:eastAsia="fr-FR"/>
             </w:rPr>
           </w:pPr>
-          <w:hyperlink w:anchor="_Toc440888747" w:history="1">
+          <w:hyperlink w:anchor="_Toc441654311" w:history="1">
             <w:r>
               <w:rPr>
                 <w:rStyle w:val="Lienhypertexte"/>
@@ -1444,7 +1254,7 @@
                 <w:noProof/>
                 <w:webHidden/>
               </w:rPr>
-              <w:instrText xml:space="preserve"> PAGEREF _Toc440888747 \h </w:instrText>
+              <w:instrText xml:space="preserve"> PAGEREF _Toc441654311 \h </w:instrText>
             </w:r>
             <w:r>
               <w:rPr>
@@ -1488,7 +1298,7 @@
               <w:lang w:eastAsia="fr-FR"/>
             </w:rPr>
           </w:pPr>
-          <w:hyperlink w:anchor="_Toc440888748" w:history="1">
+          <w:hyperlink w:anchor="_Toc441654312" w:history="1">
             <w:r>
               <w:rPr>
                 <w:rStyle w:val="Lienhypertexte"/>
@@ -1515,7 +1325,7 @@
                 <w:noProof/>
                 <w:webHidden/>
               </w:rPr>
-              <w:instrText xml:space="preserve"> PAGEREF _Toc440888748 \h </w:instrText>
+              <w:instrText xml:space="preserve"> PAGEREF _Toc441654312 \h </w:instrText>
             </w:r>
             <w:r>
               <w:rPr>
@@ -1557,7 +1367,7 @@
               <w:lang w:eastAsia="fr-FR"/>
             </w:rPr>
           </w:pPr>
-          <w:hyperlink w:anchor="_Toc440888749" w:history="1">
+          <w:hyperlink w:anchor="_Toc441654313" w:history="1">
             <w:r>
               <w:rPr>
                 <w:rStyle w:val="Lienhypertexte"/>
@@ -1581,7 +1391,7 @@
               <w:rPr>
                 <w:webHidden/>
               </w:rPr>
-              <w:instrText xml:space="preserve"> PAGEREF _Toc440888749 \h </w:instrText>
+              <w:instrText xml:space="preserve"> PAGEREF _Toc441654313 \h </w:instrText>
             </w:r>
             <w:r>
               <w:rPr>
@@ -1619,7 +1429,7 @@
               <w:lang w:eastAsia="fr-FR"/>
             </w:rPr>
           </w:pPr>
-          <w:hyperlink w:anchor="_Toc440888750" w:history="1">
+          <w:hyperlink w:anchor="_Toc441654314" w:history="1">
             <w:r>
               <w:rPr>
                 <w:rStyle w:val="Lienhypertexte"/>
@@ -1643,7 +1453,7 @@
               <w:rPr>
                 <w:webHidden/>
               </w:rPr>
-              <w:instrText xml:space="preserve"> PAGEREF _Toc440888750 \h </w:instrText>
+              <w:instrText xml:space="preserve"> PAGEREF _Toc441654314 \h </w:instrText>
             </w:r>
             <w:r>
               <w:rPr>
@@ -1681,7 +1491,7 @@
               <w:lang w:eastAsia="fr-FR"/>
             </w:rPr>
           </w:pPr>
-          <w:hyperlink w:anchor="_Toc440888751" w:history="1">
+          <w:hyperlink w:anchor="_Toc441654315" w:history="1">
             <w:r>
               <w:rPr>
                 <w:rStyle w:val="Lienhypertexte"/>
@@ -1705,7 +1515,7 @@
               <w:rPr>
                 <w:webHidden/>
               </w:rPr>
-              <w:instrText xml:space="preserve"> PAGEREF _Toc440888751 \h </w:instrText>
+              <w:instrText xml:space="preserve"> PAGEREF _Toc441654315 \h </w:instrText>
             </w:r>
             <w:r>
               <w:rPr>
@@ -1745,7 +1555,7 @@
               <w:lang w:eastAsia="fr-FR"/>
             </w:rPr>
           </w:pPr>
-          <w:hyperlink w:anchor="_Toc440888752" w:history="1">
+          <w:hyperlink w:anchor="_Toc441654316" w:history="1">
             <w:r>
               <w:rPr>
                 <w:rStyle w:val="Lienhypertexte"/>
@@ -1772,7 +1582,7 @@
                 <w:noProof/>
                 <w:webHidden/>
               </w:rPr>
-              <w:instrText xml:space="preserve"> PAGEREF _Toc440888752 \h </w:instrText>
+              <w:instrText xml:space="preserve"> PAGEREF _Toc441654316 \h </w:instrText>
             </w:r>
             <w:r>
               <w:rPr>
@@ -1816,7 +1626,7 @@
               <w:lang w:eastAsia="fr-FR"/>
             </w:rPr>
           </w:pPr>
-          <w:hyperlink w:anchor="_Toc440888753" w:history="1">
+          <w:hyperlink w:anchor="_Toc441654317" w:history="1">
             <w:r>
               <w:rPr>
                 <w:rStyle w:val="Lienhypertexte"/>
@@ -1843,7 +1653,7 @@
                 <w:noProof/>
                 <w:webHidden/>
               </w:rPr>
-              <w:instrText xml:space="preserve"> PAGEREF _Toc440888753 \h </w:instrText>
+              <w:instrText xml:space="preserve"> PAGEREF _Toc441654317 \h </w:instrText>
             </w:r>
             <w:r>
               <w:rPr>
@@ -1873,8 +1683,6 @@
               <w:fldChar w:fldCharType="end"/>
             </w:r>
           </w:hyperlink>
-          <w:bookmarkStart w:id="3" w:name="_GoBack"/>
-          <w:bookmarkEnd w:id="3"/>
         </w:p>
         <w:p>
           <w:r>
@@ -1910,7 +1718,7 @@
           <w:noProof/>
         </w:rPr>
       </w:pPr>
-      <w:bookmarkStart w:id="4" w:name="_Toc440888738"/>
+      <w:bookmarkStart w:id="7" w:name="_Toc441654302"/>
       <w:r>
         <w:rPr>
           <w:rFonts w:ascii="Cambria" w:hAnsi="Cambria"/>
@@ -1920,17 +1728,17 @@
         <w:lastRenderedPageBreak/>
         <w:t>Partie I – Le cadrage du projet</w:t>
       </w:r>
-      <w:bookmarkEnd w:id="4"/>
+      <w:bookmarkEnd w:id="7"/>
     </w:p>
     <w:p>
       <w:pPr>
         <w:pStyle w:val="Titre2"/>
       </w:pPr>
-      <w:bookmarkStart w:id="5" w:name="_Toc440888739"/>
+      <w:bookmarkStart w:id="8" w:name="_Toc441654303"/>
       <w:r>
         <w:t>TACTfactory</w:t>
       </w:r>
-      <w:bookmarkEnd w:id="5"/>
+      <w:bookmarkEnd w:id="8"/>
     </w:p>
     <w:p>
       <w:pPr>
@@ -1981,11 +1789,14 @@
       <w:pPr>
         <w:pStyle w:val="Titre2"/>
       </w:pPr>
-      <w:bookmarkStart w:id="6" w:name="_Toc440888740"/>
-      <w:r>
-        <w:t>Les rÔles</w:t>
-      </w:r>
-      <w:bookmarkEnd w:id="6"/>
+      <w:bookmarkStart w:id="9" w:name="_Toc441654304"/>
+      <w:r>
+        <w:t>Les rô</w:t>
+      </w:r>
+      <w:r>
+        <w:t>les</w:t>
+      </w:r>
+      <w:bookmarkEnd w:id="9"/>
     </w:p>
     <w:p>
       <w:pPr>
@@ -2061,6 +1872,19 @@
     </w:p>
     <w:p>
       <w:pPr>
+        <w:pStyle w:val="Paragraphedeliste"/>
+        <w:numPr>
+          <w:ilvl w:val="0"/>
+          <w:numId w:val="24"/>
+        </w:numPr>
+        <w:spacing w:before="0" w:line="259" w:lineRule="auto"/>
+      </w:pPr>
+      <w:r>
+        <w:t>Valider les tests et l’intégration finale</w:t>
+      </w:r>
+    </w:p>
+    <w:p>
+      <w:pPr>
         <w:pStyle w:val="Titre3"/>
       </w:pPr>
       <w:r>
@@ -2109,6 +1933,58 @@
         <w:spacing w:before="0" w:line="259" w:lineRule="auto"/>
       </w:pPr>
       <w:r>
+        <w:t>Concevoir la documentation technique et fonctionnelle,</w:t>
+      </w:r>
+    </w:p>
+    <w:p>
+      <w:pPr>
+        <w:pStyle w:val="Paragraphedeliste"/>
+        <w:numPr>
+          <w:ilvl w:val="0"/>
+          <w:numId w:val="25"/>
+        </w:numPr>
+        <w:spacing w:before="0" w:line="259" w:lineRule="auto"/>
+      </w:pPr>
+      <w:r>
+        <w:t>Concevoir les tests associés à module,</w:t>
+      </w:r>
+    </w:p>
+    <w:p>
+      <w:pPr>
+        <w:pStyle w:val="Paragraphedeliste"/>
+        <w:numPr>
+          <w:ilvl w:val="0"/>
+          <w:numId w:val="25"/>
+        </w:numPr>
+        <w:spacing w:before="0" w:line="259" w:lineRule="auto"/>
+      </w:pPr>
+      <w:r>
+        <w:t>Assurer la gestion de projet,</w:t>
+      </w:r>
+    </w:p>
+    <w:p>
+      <w:pPr>
+        <w:pStyle w:val="Paragraphedeliste"/>
+        <w:numPr>
+          <w:ilvl w:val="0"/>
+          <w:numId w:val="25"/>
+        </w:numPr>
+        <w:spacing w:before="0" w:line="259" w:lineRule="auto"/>
+      </w:pPr>
+      <w:r>
+        <w:t>Mettre en place le Plan de Management de Projet,</w:t>
+      </w:r>
+    </w:p>
+    <w:p>
+      <w:pPr>
+        <w:pStyle w:val="Paragraphedeliste"/>
+        <w:numPr>
+          <w:ilvl w:val="0"/>
+          <w:numId w:val="25"/>
+        </w:numPr>
+        <w:spacing w:before="0" w:line="259" w:lineRule="auto"/>
+      </w:pPr>
+      <w:r>
         <w:t>Respecter</w:t>
       </w:r>
       <w:r>
@@ -2125,7 +2001,7 @@
           <w:noProof/>
         </w:rPr>
       </w:pPr>
-      <w:bookmarkStart w:id="7" w:name="_Toc440888741"/>
+      <w:bookmarkStart w:id="10" w:name="_Toc441654305"/>
       <w:r>
         <w:rPr>
           <w:rFonts w:ascii="Cambria" w:hAnsi="Cambria"/>
@@ -2135,20 +2011,20 @@
         <w:lastRenderedPageBreak/>
         <w:t>Partie II – Le projet</w:t>
       </w:r>
-      <w:bookmarkEnd w:id="7"/>
+      <w:bookmarkEnd w:id="10"/>
     </w:p>
     <w:p>
       <w:pPr>
         <w:pStyle w:val="Titre2"/>
       </w:pPr>
-      <w:bookmarkStart w:id="8" w:name="_Toc440888742"/>
+      <w:bookmarkStart w:id="11" w:name="_Toc441654306"/>
       <w:r>
         <w:t xml:space="preserve">Le </w:t>
       </w:r>
       <w:r>
         <w:t>positionnement</w:t>
       </w:r>
-      <w:bookmarkEnd w:id="8"/>
+      <w:bookmarkEnd w:id="11"/>
     </w:p>
     <w:p>
       <w:pPr>
@@ -2227,6 +2103,9 @@
       </w:r>
     </w:p>
     <w:p>
+      <w:pPr>
+        <w:spacing w:after="0"/>
+      </w:pPr>
       <w:r>
         <w:rPr>
           <w:b/>
@@ -2234,28 +2113,40 @@
         <w:t>Profil professionnel</w:t>
       </w:r>
       <w:r>
-        <w:t xml:space="preserve"> : Il s’agit avant tout d’un usage professionnel pour toute la partie </w:t>
-      </w:r>
-      <w:r>
-        <w:t>gestion</w:t>
-      </w:r>
-      <w:r>
-        <w:t xml:space="preserve"> de l’application et </w:t>
-      </w:r>
-      <w:r>
-        <w:t>mise en ligne des examens sous forme de questionnaires</w:t>
-      </w:r>
-      <w:r>
-        <w:t xml:space="preserve">. Une partie des utilisateurs seront donc les </w:t>
+        <w:t xml:space="preserve"> : </w:t>
       </w:r>
       <w:r>
         <w:rPr>
           <w:b/>
         </w:rPr>
-        <w:t>formateurs</w:t>
-      </w:r>
-      <w:r>
-        <w:t xml:space="preserve"> actuels de la société. Attention, ceux-ci ne seront pas les utilisateurs finaux des applications mobiles. Ils auront à charge la </w:t>
+        <w:t>gestionnaire de l’application</w:t>
+      </w:r>
+      <w:r>
+        <w:t>.</w:t>
+      </w:r>
+    </w:p>
+    <w:p>
+      <w:pPr>
+        <w:pStyle w:val="Paragraphedeliste"/>
+        <w:numPr>
+          <w:ilvl w:val="0"/>
+          <w:numId w:val="47"/>
+        </w:numPr>
+      </w:pPr>
+      <w:r>
+        <w:t xml:space="preserve">Il s’agit avant tout d’un usage professionnel pour toute la partie </w:t>
+      </w:r>
+      <w:r>
+        <w:t>gestion</w:t>
+      </w:r>
+      <w:r>
+        <w:t xml:space="preserve"> de l’application et </w:t>
+      </w:r>
+      <w:r>
+        <w:t>mise en ligne des examens sous forme de questionnaires</w:t>
+      </w:r>
+      <w:r>
+        <w:t xml:space="preserve">. Ils auront à charge la </w:t>
       </w:r>
       <w:r>
         <w:rPr>
@@ -2264,10 +2155,13 @@
         <w:t>gestion des données disponible sur les applications</w:t>
       </w:r>
       <w:r>
-        <w:t xml:space="preserve"> ainsi que la gestion dans son ensemble de l’application.</w:t>
+        <w:t>.</w:t>
       </w:r>
     </w:p>
     <w:p>
+      <w:pPr>
+        <w:spacing w:after="0"/>
+      </w:pPr>
       <w:r>
         <w:rPr>
           <w:b/>
@@ -2275,16 +2169,64 @@
         <w:t>Public étudiant</w:t>
       </w:r>
       <w:r>
-        <w:t xml:space="preserve"> : Il s’agit de </w:t>
-      </w:r>
-      <w:r>
         <w:rPr>
           <w:b/>
         </w:rPr>
-        <w:t>l’utilisateur final</w:t>
-      </w:r>
-      <w:r>
-        <w:t xml:space="preserve"> des applications. Ceux-ci peuvent-être d’ordre professionnel (intégrer à une entreprise), et étudiant en centre de formation. Etant donné une grande diversité de profil dans les utilisateurs finaux, la solution devra correspondre à tous types de terminaux.</w:t>
+        <w:t xml:space="preserve"> d’horizons variés</w:t>
+      </w:r>
+      <w:r>
+        <w:t xml:space="preserve"> : </w:t>
+      </w:r>
+      <w:r>
+        <w:rPr>
+          <w:b/>
+        </w:rPr>
+        <w:t>utilisateur final</w:t>
+      </w:r>
+    </w:p>
+    <w:p>
+      <w:pPr>
+        <w:pStyle w:val="Paragraphedeliste"/>
+        <w:numPr>
+          <w:ilvl w:val="0"/>
+          <w:numId w:val="46"/>
+        </w:numPr>
+      </w:pPr>
+      <w:r>
+        <w:t>Ceux-ci peuvent-être d’ordre professionnel (intégrer</w:t>
+      </w:r>
+      <w:r>
+        <w:t xml:space="preserve"> à une entreprise), et étudiant.</w:t>
+      </w:r>
+    </w:p>
+    <w:p>
+      <w:pPr>
+        <w:pStyle w:val="Paragraphedeliste"/>
+        <w:numPr>
+          <w:ilvl w:val="0"/>
+          <w:numId w:val="46"/>
+        </w:numPr>
+      </w:pPr>
+      <w:r>
+        <w:t xml:space="preserve">Etant donné une </w:t>
+      </w:r>
+      <w:r>
+        <w:rPr>
+          <w:b/>
+        </w:rPr>
+        <w:t>grande diversité de profil</w:t>
+      </w:r>
+      <w:r>
+        <w:t xml:space="preserve"> dans les utilisateurs finaux, la solution devra correspondre à </w:t>
+      </w:r>
+      <w:r>
+        <w:rPr>
+          <w:b/>
+        </w:rPr>
+        <w:t>tous types de terminaux</w:t>
+      </w:r>
+      <w:r>
+        <w:t>.</w:t>
       </w:r>
     </w:p>
     <w:p>
@@ -2322,7 +2264,10 @@
         </w:numPr>
       </w:pPr>
       <w:r>
-        <w:t xml:space="preserve">Gain de temps pour la </w:t>
+        <w:t>P</w:t>
+      </w:r>
+      <w:r>
+        <w:t xml:space="preserve">our la </w:t>
       </w:r>
       <w:r>
         <w:rPr>
@@ -2343,7 +2288,10 @@
         </w:numPr>
       </w:pPr>
       <w:r>
-        <w:t xml:space="preserve">Gain de temps pour la </w:t>
+        <w:t>P</w:t>
+      </w:r>
+      <w:r>
+        <w:t xml:space="preserve">our la </w:t>
       </w:r>
       <w:r>
         <w:rPr>
@@ -2434,11 +2382,11 @@
       <w:pPr>
         <w:pStyle w:val="Titre2"/>
       </w:pPr>
-      <w:bookmarkStart w:id="9" w:name="_Toc440888743"/>
+      <w:bookmarkStart w:id="12" w:name="_Toc441654307"/>
       <w:r>
         <w:t>L’objectif</w:t>
       </w:r>
-      <w:bookmarkEnd w:id="9"/>
+      <w:bookmarkEnd w:id="12"/>
     </w:p>
     <w:p>
       <w:r>
@@ -2452,7 +2400,7 @@
           <w:noProof/>
         </w:rPr>
       </w:pPr>
-      <w:bookmarkStart w:id="10" w:name="_Toc440888744"/>
+      <w:bookmarkStart w:id="13" w:name="_Toc441654308"/>
       <w:r>
         <w:rPr>
           <w:rFonts w:ascii="Cambria" w:hAnsi="Cambria"/>
@@ -2462,17 +2410,17 @@
         <w:lastRenderedPageBreak/>
         <w:t>Partie III – Prestations attendues</w:t>
       </w:r>
-      <w:bookmarkEnd w:id="10"/>
+      <w:bookmarkEnd w:id="13"/>
     </w:p>
     <w:p>
       <w:pPr>
         <w:pStyle w:val="Titre2"/>
       </w:pPr>
-      <w:bookmarkStart w:id="11" w:name="_Toc440888745"/>
+      <w:bookmarkStart w:id="14" w:name="_Toc441654309"/>
       <w:r>
         <w:t>L’administration</w:t>
       </w:r>
-      <w:bookmarkEnd w:id="11"/>
+      <w:bookmarkEnd w:id="14"/>
     </w:p>
     <w:p>
       <w:r>
@@ -2796,11 +2744,11 @@
       <w:pPr>
         <w:pStyle w:val="Titre2"/>
       </w:pPr>
-      <w:bookmarkStart w:id="12" w:name="_Toc440888746"/>
+      <w:bookmarkStart w:id="15" w:name="_Toc441654310"/>
       <w:r>
         <w:t>L’application</w:t>
       </w:r>
-      <w:bookmarkEnd w:id="12"/>
+      <w:bookmarkEnd w:id="15"/>
     </w:p>
     <w:p>
       <w:pPr>
@@ -3011,12 +2959,12 @@
       <w:pPr>
         <w:pStyle w:val="Titre2"/>
       </w:pPr>
-      <w:bookmarkStart w:id="13" w:name="_Toc440888747"/>
+      <w:bookmarkStart w:id="16" w:name="_Toc441654311"/>
       <w:r>
         <w:lastRenderedPageBreak/>
         <w:t>Les contraintes</w:t>
       </w:r>
-      <w:bookmarkEnd w:id="13"/>
+      <w:bookmarkEnd w:id="16"/>
     </w:p>
     <w:p>
       <w:pPr>
@@ -3158,11 +3106,11 @@
       <w:pPr>
         <w:pStyle w:val="Titre2"/>
       </w:pPr>
-      <w:bookmarkStart w:id="14" w:name="_Toc440888748"/>
+      <w:bookmarkStart w:id="17" w:name="_Toc441654312"/>
       <w:r>
         <w:t>Délai</w:t>
       </w:r>
-      <w:bookmarkEnd w:id="14"/>
+      <w:bookmarkEnd w:id="17"/>
     </w:p>
     <w:p>
       <w:r>
@@ -3223,7 +3171,7 @@
           <w:color w:val="595959"/>
         </w:rPr>
       </w:pPr>
-      <w:bookmarkStart w:id="15" w:name="_Toc440888749"/>
+      <w:bookmarkStart w:id="18" w:name="_Toc441654313"/>
       <w:r>
         <w:rPr>
           <w:rFonts w:ascii="Cambria" w:hAnsi="Cambria"/>
@@ -3249,7 +3197,7 @@
         </w:rPr>
         <w:t>ivrables attendus</w:t>
       </w:r>
-      <w:bookmarkEnd w:id="15"/>
+      <w:bookmarkEnd w:id="18"/>
     </w:p>
     <w:p>
       <w:pPr>
@@ -3363,6 +3311,9 @@
       <w:r>
         <w:t>Le cahier des spécifications détaillées</w:t>
       </w:r>
+      <w:r>
+        <w:t xml:space="preserve"> ainsi que les documents annexes associés</w:t>
+      </w:r>
     </w:p>
     <w:p>
       <w:pPr>
@@ -3374,7 +3325,23 @@
         <w:spacing w:before="0" w:line="259" w:lineRule="auto"/>
       </w:pPr>
       <w:r>
-        <w:t>Les tests de validations clients</w:t>
+        <w:t>Tous les documents et rapports d’avancement générés servant au suivi de projet</w:t>
+      </w:r>
+    </w:p>
+    <w:p>
+      <w:pPr>
+        <w:pStyle w:val="Paragraphedeliste"/>
+        <w:numPr>
+          <w:ilvl w:val="0"/>
+          <w:numId w:val="44"/>
+        </w:numPr>
+        <w:spacing w:before="0" w:line="259" w:lineRule="auto"/>
+      </w:pPr>
+      <w:r>
+        <w:t xml:space="preserve">Tous les rapports de </w:t>
+      </w:r>
+      <w:r>
+        <w:t>tests de validations clients</w:t>
       </w:r>
     </w:p>
     <w:p>
@@ -3386,7 +3353,7 @@
           <w:color w:val="595959"/>
         </w:rPr>
       </w:pPr>
-      <w:bookmarkStart w:id="16" w:name="_Toc440888750"/>
+      <w:bookmarkStart w:id="19" w:name="_Toc441654314"/>
       <w:r>
         <w:rPr>
           <w:rFonts w:ascii="Cambria" w:hAnsi="Cambria"/>
@@ -3396,7 +3363,7 @@
         <w:lastRenderedPageBreak/>
         <w:t>Partie V – La validation</w:t>
       </w:r>
-      <w:bookmarkEnd w:id="16"/>
+      <w:bookmarkEnd w:id="19"/>
     </w:p>
     <w:p>
       <w:r>
@@ -3426,7 +3393,7 @@
           <w:noProof/>
         </w:rPr>
       </w:pPr>
-      <w:bookmarkStart w:id="17" w:name="_Toc440888751"/>
+      <w:bookmarkStart w:id="20" w:name="_Toc441654315"/>
       <w:r>
         <w:rPr>
           <w:rFonts w:ascii="Cambria" w:hAnsi="Cambria"/>
@@ -3436,17 +3403,17 @@
         <w:lastRenderedPageBreak/>
         <w:t>Coordonnées</w:t>
       </w:r>
-      <w:bookmarkEnd w:id="17"/>
+      <w:bookmarkEnd w:id="20"/>
     </w:p>
     <w:p>
       <w:pPr>
         <w:pStyle w:val="Titre2"/>
       </w:pPr>
-      <w:bookmarkStart w:id="18" w:name="_Toc440888752"/>
+      <w:bookmarkStart w:id="21" w:name="_Toc441654316"/>
       <w:r>
         <w:t>Contact</w:t>
       </w:r>
-      <w:bookmarkEnd w:id="18"/>
+      <w:bookmarkEnd w:id="21"/>
     </w:p>
     <w:p>
       <w:r>
@@ -3455,7 +3422,7 @@
           <w:lang w:eastAsia="fr-FR"/>
         </w:rPr>
         <w:drawing>
-          <wp:anchor distT="0" distB="0" distL="114300" distR="114300" simplePos="0" relativeHeight="251663360" behindDoc="0" locked="0" layoutInCell="1" allowOverlap="1" wp14:anchorId="5DC60F0D" wp14:editId="123C500D">
+          <wp:anchor distT="0" distB="0" distL="114300" distR="114300" simplePos="0" relativeHeight="251663360" behindDoc="0" locked="0" layoutInCell="1" allowOverlap="1" wp14:anchorId="16524F99" wp14:editId="6EC46224">
             <wp:simplePos x="0" y="0"/>
             <wp:positionH relativeFrom="column">
               <wp:posOffset>2878455</wp:posOffset>
@@ -3590,7 +3557,7 @@
                 <w:lang w:val="fr-FR" w:eastAsia="fr-FR"/>
               </w:rPr>
               <w:drawing>
-                <wp:inline distT="0" distB="0" distL="0" distR="0" wp14:anchorId="2ED7AC89" wp14:editId="2302C4E2">
+                <wp:inline distT="0" distB="0" distL="0" distR="0" wp14:anchorId="7EF5FCCE" wp14:editId="3DF0633F">
                   <wp:extent cx="1133719" cy="1133719"/>
                   <wp:effectExtent l="0" t="0" r="9525" b="9525"/>
                   <wp:docPr id="9" name="Image 9"/>
@@ -3701,14 +3668,14 @@
       <w:pPr>
         <w:pStyle w:val="Titre2"/>
       </w:pPr>
-      <w:bookmarkStart w:id="19" w:name="_Toc440888753"/>
+      <w:bookmarkStart w:id="22" w:name="_Toc441654317"/>
       <w:r>
         <w:t>E</w:t>
       </w:r>
       <w:r>
         <w:t>ntreprise</w:t>
       </w:r>
-      <w:bookmarkEnd w:id="19"/>
+      <w:bookmarkEnd w:id="22"/>
     </w:p>
     <w:p>
       <w:pPr>
@@ -3801,7 +3768,7 @@
 </file>
 
 <file path=word/endnotes.xml><?xml version="1.0" encoding="utf-8"?>
-<w:endnotes xmlns:wpc="http://schemas.microsoft.com/office/word/2010/wordprocessingCanvas" xmlns:cx="http://schemas.microsoft.com/office/drawing/2014/chartex" xmlns:cx1="http://schemas.microsoft.com/office/drawing/2015/9/8/chartex" xmlns:mc="http://schemas.openxmlformats.org/markup-compatibility/2006" xmlns:o="urn:schemas-microsoft-com:office:office" xmlns:r="http://schemas.openxmlformats.org/officeDocument/2006/relationships" xmlns:m="http://schemas.openxmlformats.org/officeDocument/2006/math" xmlns:v="urn:schemas-microsoft-com:vml" xmlns:wp14="http://schemas.microsoft.com/office/word/2010/wordprocessingDrawing" xmlns:wp="http://schemas.openxmlformats.org/drawingml/2006/wordprocessingDrawing" xmlns:w10="urn:schemas-microsoft-com:office:word" xmlns:w="http://schemas.openxmlformats.org/wordprocessingml/2006/main" xmlns:w14="http://schemas.microsoft.com/office/word/2010/wordml" xmlns:w15="http://schemas.microsoft.com/office/word/2012/wordml" xmlns:w16se="http://schemas.microsoft.com/office/word/2015/wordml/symex" xmlns:wpg="http://schemas.microsoft.com/office/word/2010/wordprocessingGroup" xmlns:wpi="http://schemas.microsoft.com/office/word/2010/wordprocessingInk" xmlns:wne="http://schemas.microsoft.com/office/word/2006/wordml" xmlns:wps="http://schemas.microsoft.com/office/word/2010/wordprocessingShape" mc:Ignorable="w14 w15 w16se wp14">
+<w:endnotes xmlns:wpc="http://schemas.microsoft.com/office/word/2010/wordprocessingCanvas" xmlns:cx="http://schemas.microsoft.com/office/drawing/2014/chartex" xmlns:mc="http://schemas.openxmlformats.org/markup-compatibility/2006" xmlns:o="urn:schemas-microsoft-com:office:office" xmlns:r="http://schemas.openxmlformats.org/officeDocument/2006/relationships" xmlns:m="http://schemas.openxmlformats.org/officeDocument/2006/math" xmlns:v="urn:schemas-microsoft-com:vml" xmlns:wp14="http://schemas.microsoft.com/office/word/2010/wordprocessingDrawing" xmlns:wp="http://schemas.openxmlformats.org/drawingml/2006/wordprocessingDrawing" xmlns:w10="urn:schemas-microsoft-com:office:word" xmlns:w="http://schemas.openxmlformats.org/wordprocessingml/2006/main" xmlns:w14="http://schemas.microsoft.com/office/word/2010/wordml" xmlns:w15="http://schemas.microsoft.com/office/word/2012/wordml" xmlns:w16se="http://schemas.microsoft.com/office/word/2015/wordml/symex" xmlns:wpg="http://schemas.microsoft.com/office/word/2010/wordprocessingGroup" xmlns:wpi="http://schemas.microsoft.com/office/word/2010/wordprocessingInk" xmlns:wne="http://schemas.microsoft.com/office/word/2006/wordml" xmlns:wps="http://schemas.microsoft.com/office/word/2010/wordprocessingShape" mc:Ignorable="w14 w15 w16se wp14">
   <w:endnote w:type="separator" w:id="-1">
     <w:p>
       <w:pPr>
@@ -3826,7 +3793,7 @@
 </file>
 
 <file path=word/footer1.xml><?xml version="1.0" encoding="utf-8"?>
-<w:ftr xmlns:wpc="http://schemas.microsoft.com/office/word/2010/wordprocessingCanvas" xmlns:cx="http://schemas.microsoft.com/office/drawing/2014/chartex" xmlns:cx1="http://schemas.microsoft.com/office/drawing/2015/9/8/chartex" xmlns:mc="http://schemas.openxmlformats.org/markup-compatibility/2006" xmlns:o="urn:schemas-microsoft-com:office:office" xmlns:r="http://schemas.openxmlformats.org/officeDocument/2006/relationships" xmlns:m="http://schemas.openxmlformats.org/officeDocument/2006/math" xmlns:v="urn:schemas-microsoft-com:vml" xmlns:wp14="http://schemas.microsoft.com/office/word/2010/wordprocessingDrawing" xmlns:wp="http://schemas.openxmlformats.org/drawingml/2006/wordprocessingDrawing" xmlns:w10="urn:schemas-microsoft-com:office:word" xmlns:w="http://schemas.openxmlformats.org/wordprocessingml/2006/main" xmlns:w14="http://schemas.microsoft.com/office/word/2010/wordml" xmlns:w15="http://schemas.microsoft.com/office/word/2012/wordml" xmlns:w16se="http://schemas.microsoft.com/office/word/2015/wordml/symex" xmlns:wpg="http://schemas.microsoft.com/office/word/2010/wordprocessingGroup" xmlns:wpi="http://schemas.microsoft.com/office/word/2010/wordprocessingInk" xmlns:wne="http://schemas.microsoft.com/office/word/2006/wordml" xmlns:wps="http://schemas.microsoft.com/office/word/2010/wordprocessingShape" mc:Ignorable="w14 w15 w16se wp14">
+<w:ftr xmlns:wpc="http://schemas.microsoft.com/office/word/2010/wordprocessingCanvas" xmlns:cx="http://schemas.microsoft.com/office/drawing/2014/chartex" xmlns:mc="http://schemas.openxmlformats.org/markup-compatibility/2006" xmlns:o="urn:schemas-microsoft-com:office:office" xmlns:r="http://schemas.openxmlformats.org/officeDocument/2006/relationships" xmlns:m="http://schemas.openxmlformats.org/officeDocument/2006/math" xmlns:v="urn:schemas-microsoft-com:vml" xmlns:wp14="http://schemas.microsoft.com/office/word/2010/wordprocessingDrawing" xmlns:wp="http://schemas.openxmlformats.org/drawingml/2006/wordprocessingDrawing" xmlns:w10="urn:schemas-microsoft-com:office:word" xmlns:w="http://schemas.openxmlformats.org/wordprocessingml/2006/main" xmlns:w14="http://schemas.microsoft.com/office/word/2010/wordml" xmlns:w15="http://schemas.microsoft.com/office/word/2012/wordml" xmlns:w16se="http://schemas.microsoft.com/office/word/2015/wordml/symex" xmlns:wpg="http://schemas.microsoft.com/office/word/2010/wordprocessingGroup" xmlns:wpi="http://schemas.microsoft.com/office/word/2010/wordprocessingInk" xmlns:wne="http://schemas.microsoft.com/office/word/2006/wordml" xmlns:wps="http://schemas.microsoft.com/office/word/2010/wordprocessingShape" mc:Ignorable="w14 w15 w16se wp14">
   <w:p>
     <w:pPr>
       <w:pStyle w:val="Pieddepage"/>
@@ -3877,7 +3844,7 @@
 </file>
 
 <file path=word/footnotes.xml><?xml version="1.0" encoding="utf-8"?>
-<w:footnotes xmlns:wpc="http://schemas.microsoft.com/office/word/2010/wordprocessingCanvas" xmlns:cx="http://schemas.microsoft.com/office/drawing/2014/chartex" xmlns:cx1="http://schemas.microsoft.com/office/drawing/2015/9/8/chartex" xmlns:mc="http://schemas.openxmlformats.org/markup-compatibility/2006" xmlns:o="urn:schemas-microsoft-com:office:office" xmlns:r="http://schemas.openxmlformats.org/officeDocument/2006/relationships" xmlns:m="http://schemas.openxmlformats.org/officeDocument/2006/math" xmlns:v="urn:schemas-microsoft-com:vml" xmlns:wp14="http://schemas.microsoft.com/office/word/2010/wordprocessingDrawing" xmlns:wp="http://schemas.openxmlformats.org/drawingml/2006/wordprocessingDrawing" xmlns:w10="urn:schemas-microsoft-com:office:word" xmlns:w="http://schemas.openxmlformats.org/wordprocessingml/2006/main" xmlns:w14="http://schemas.microsoft.com/office/word/2010/wordml" xmlns:w15="http://schemas.microsoft.com/office/word/2012/wordml" xmlns:w16se="http://schemas.microsoft.com/office/word/2015/wordml/symex" xmlns:wpg="http://schemas.microsoft.com/office/word/2010/wordprocessingGroup" xmlns:wpi="http://schemas.microsoft.com/office/word/2010/wordprocessingInk" xmlns:wne="http://schemas.microsoft.com/office/word/2006/wordml" xmlns:wps="http://schemas.microsoft.com/office/word/2010/wordprocessingShape" mc:Ignorable="w14 w15 w16se wp14">
+<w:footnotes xmlns:wpc="http://schemas.microsoft.com/office/word/2010/wordprocessingCanvas" xmlns:cx="http://schemas.microsoft.com/office/drawing/2014/chartex" xmlns:mc="http://schemas.openxmlformats.org/markup-compatibility/2006" xmlns:o="urn:schemas-microsoft-com:office:office" xmlns:r="http://schemas.openxmlformats.org/officeDocument/2006/relationships" xmlns:m="http://schemas.openxmlformats.org/officeDocument/2006/math" xmlns:v="urn:schemas-microsoft-com:vml" xmlns:wp14="http://schemas.microsoft.com/office/word/2010/wordprocessingDrawing" xmlns:wp="http://schemas.openxmlformats.org/drawingml/2006/wordprocessingDrawing" xmlns:w10="urn:schemas-microsoft-com:office:word" xmlns:w="http://schemas.openxmlformats.org/wordprocessingml/2006/main" xmlns:w14="http://schemas.microsoft.com/office/word/2010/wordml" xmlns:w15="http://schemas.microsoft.com/office/word/2012/wordml" xmlns:w16se="http://schemas.microsoft.com/office/word/2015/wordml/symex" xmlns:wpg="http://schemas.microsoft.com/office/word/2010/wordprocessingGroup" xmlns:wpi="http://schemas.microsoft.com/office/word/2010/wordprocessingInk" xmlns:wne="http://schemas.microsoft.com/office/word/2006/wordml" xmlns:wps="http://schemas.microsoft.com/office/word/2010/wordprocessingShape" mc:Ignorable="w14 w15 w16se wp14">
   <w:footnote w:type="separator" w:id="-1">
     <w:p>
       <w:pPr>
@@ -3902,7 +3869,7 @@
 </file>
 
 <file path=word/header1.xml><?xml version="1.0" encoding="utf-8"?>
-<w:hdr xmlns:wpc="http://schemas.microsoft.com/office/word/2010/wordprocessingCanvas" xmlns:cx="http://schemas.microsoft.com/office/drawing/2014/chartex" xmlns:cx1="http://schemas.microsoft.com/office/drawing/2015/9/8/chartex" xmlns:mc="http://schemas.openxmlformats.org/markup-compatibility/2006" xmlns:o="urn:schemas-microsoft-com:office:office" xmlns:r="http://schemas.openxmlformats.org/officeDocument/2006/relationships" xmlns:m="http://schemas.openxmlformats.org/officeDocument/2006/math" xmlns:v="urn:schemas-microsoft-com:vml" xmlns:wp14="http://schemas.microsoft.com/office/word/2010/wordprocessingDrawing" xmlns:wp="http://schemas.openxmlformats.org/drawingml/2006/wordprocessingDrawing" xmlns:w10="urn:schemas-microsoft-com:office:word" xmlns:w="http://schemas.openxmlformats.org/wordprocessingml/2006/main" xmlns:w14="http://schemas.microsoft.com/office/word/2010/wordml" xmlns:w15="http://schemas.microsoft.com/office/word/2012/wordml" xmlns:w16se="http://schemas.microsoft.com/office/word/2015/wordml/symex" xmlns:wpg="http://schemas.microsoft.com/office/word/2010/wordprocessingGroup" xmlns:wpi="http://schemas.microsoft.com/office/word/2010/wordprocessingInk" xmlns:wne="http://schemas.microsoft.com/office/word/2006/wordml" xmlns:wps="http://schemas.microsoft.com/office/word/2010/wordprocessingShape" mc:Ignorable="w14 w15 w16se wp14">
+<w:hdr xmlns:wpc="http://schemas.microsoft.com/office/word/2010/wordprocessingCanvas" xmlns:cx="http://schemas.microsoft.com/office/drawing/2014/chartex" xmlns:mc="http://schemas.openxmlformats.org/markup-compatibility/2006" xmlns:o="urn:schemas-microsoft-com:office:office" xmlns:r="http://schemas.openxmlformats.org/officeDocument/2006/relationships" xmlns:m="http://schemas.openxmlformats.org/officeDocument/2006/math" xmlns:v="urn:schemas-microsoft-com:vml" xmlns:wp14="http://schemas.microsoft.com/office/word/2010/wordprocessingDrawing" xmlns:wp="http://schemas.openxmlformats.org/drawingml/2006/wordprocessingDrawing" xmlns:w10="urn:schemas-microsoft-com:office:word" xmlns:w="http://schemas.openxmlformats.org/wordprocessingml/2006/main" xmlns:w14="http://schemas.microsoft.com/office/word/2010/wordml" xmlns:w15="http://schemas.microsoft.com/office/word/2012/wordml" xmlns:w16se="http://schemas.microsoft.com/office/word/2015/wordml/symex" xmlns:wpg="http://schemas.microsoft.com/office/word/2010/wordprocessingGroup" xmlns:wpi="http://schemas.microsoft.com/office/word/2010/wordprocessingInk" xmlns:wne="http://schemas.microsoft.com/office/word/2006/wordml" xmlns:wps="http://schemas.microsoft.com/office/word/2010/wordprocessingShape" mc:Ignorable="w14 w15 w16se wp14">
   <w:p>
     <w:pPr>
       <w:pStyle w:val="En-tteombr"/>
@@ -3919,7 +3886,7 @@
 </file>
 
 <file path=word/header2.xml><?xml version="1.0" encoding="utf-8"?>
-<w:hdr xmlns:wpc="http://schemas.microsoft.com/office/word/2010/wordprocessingCanvas" xmlns:cx="http://schemas.microsoft.com/office/drawing/2014/chartex" xmlns:cx1="http://schemas.microsoft.com/office/drawing/2015/9/8/chartex" xmlns:mc="http://schemas.openxmlformats.org/markup-compatibility/2006" xmlns:o="urn:schemas-microsoft-com:office:office" xmlns:r="http://schemas.openxmlformats.org/officeDocument/2006/relationships" xmlns:m="http://schemas.openxmlformats.org/officeDocument/2006/math" xmlns:v="urn:schemas-microsoft-com:vml" xmlns:wp14="http://schemas.microsoft.com/office/word/2010/wordprocessingDrawing" xmlns:wp="http://schemas.openxmlformats.org/drawingml/2006/wordprocessingDrawing" xmlns:w10="urn:schemas-microsoft-com:office:word" xmlns:w="http://schemas.openxmlformats.org/wordprocessingml/2006/main" xmlns:w14="http://schemas.microsoft.com/office/word/2010/wordml" xmlns:w15="http://schemas.microsoft.com/office/word/2012/wordml" xmlns:w16se="http://schemas.microsoft.com/office/word/2015/wordml/symex" xmlns:wpg="http://schemas.microsoft.com/office/word/2010/wordprocessingGroup" xmlns:wpi="http://schemas.microsoft.com/office/word/2010/wordprocessingInk" xmlns:wne="http://schemas.microsoft.com/office/word/2006/wordml" xmlns:wps="http://schemas.microsoft.com/office/word/2010/wordprocessingShape" mc:Ignorable="w14 w15 w16se wp14">
+<w:hdr xmlns:wpc="http://schemas.microsoft.com/office/word/2010/wordprocessingCanvas" xmlns:cx="http://schemas.microsoft.com/office/drawing/2014/chartex" xmlns:mc="http://schemas.openxmlformats.org/markup-compatibility/2006" xmlns:o="urn:schemas-microsoft-com:office:office" xmlns:r="http://schemas.openxmlformats.org/officeDocument/2006/relationships" xmlns:m="http://schemas.openxmlformats.org/officeDocument/2006/math" xmlns:v="urn:schemas-microsoft-com:vml" xmlns:wp14="http://schemas.microsoft.com/office/word/2010/wordprocessingDrawing" xmlns:wp="http://schemas.openxmlformats.org/drawingml/2006/wordprocessingDrawing" xmlns:w10="urn:schemas-microsoft-com:office:word" xmlns:w="http://schemas.openxmlformats.org/wordprocessingml/2006/main" xmlns:w14="http://schemas.microsoft.com/office/word/2010/wordml" xmlns:w15="http://schemas.microsoft.com/office/word/2012/wordml" xmlns:w16se="http://schemas.microsoft.com/office/word/2015/wordml/symex" xmlns:wpg="http://schemas.microsoft.com/office/word/2010/wordprocessingGroup" xmlns:wpi="http://schemas.microsoft.com/office/word/2010/wordprocessingInk" xmlns:wne="http://schemas.microsoft.com/office/word/2006/wordml" xmlns:wps="http://schemas.microsoft.com/office/word/2010/wordprocessingShape" mc:Ignorable="w14 w15 w16se wp14">
   <w:p>
     <w:pPr>
       <w:pStyle w:val="En-tteombr"/>
@@ -3932,7 +3899,7 @@
 </file>
 
 <file path=word/header3.xml><?xml version="1.0" encoding="utf-8"?>
-<w:hdr xmlns:wpc="http://schemas.microsoft.com/office/word/2010/wordprocessingCanvas" xmlns:cx="http://schemas.microsoft.com/office/drawing/2014/chartex" xmlns:cx1="http://schemas.microsoft.com/office/drawing/2015/9/8/chartex" xmlns:mc="http://schemas.openxmlformats.org/markup-compatibility/2006" xmlns:o="urn:schemas-microsoft-com:office:office" xmlns:r="http://schemas.openxmlformats.org/officeDocument/2006/relationships" xmlns:m="http://schemas.openxmlformats.org/officeDocument/2006/math" xmlns:v="urn:schemas-microsoft-com:vml" xmlns:wp14="http://schemas.microsoft.com/office/word/2010/wordprocessingDrawing" xmlns:wp="http://schemas.openxmlformats.org/drawingml/2006/wordprocessingDrawing" xmlns:w10="urn:schemas-microsoft-com:office:word" xmlns:w="http://schemas.openxmlformats.org/wordprocessingml/2006/main" xmlns:w14="http://schemas.microsoft.com/office/word/2010/wordml" xmlns:w15="http://schemas.microsoft.com/office/word/2012/wordml" xmlns:w16se="http://schemas.microsoft.com/office/word/2015/wordml/symex" xmlns:wpg="http://schemas.microsoft.com/office/word/2010/wordprocessingGroup" xmlns:wpi="http://schemas.microsoft.com/office/word/2010/wordprocessingInk" xmlns:wne="http://schemas.microsoft.com/office/word/2006/wordml" xmlns:wps="http://schemas.microsoft.com/office/word/2010/wordprocessingShape" mc:Ignorable="w14 w15 w16se wp14">
+<w:hdr xmlns:wpc="http://schemas.microsoft.com/office/word/2010/wordprocessingCanvas" xmlns:cx="http://schemas.microsoft.com/office/drawing/2014/chartex" xmlns:mc="http://schemas.openxmlformats.org/markup-compatibility/2006" xmlns:o="urn:schemas-microsoft-com:office:office" xmlns:r="http://schemas.openxmlformats.org/officeDocument/2006/relationships" xmlns:m="http://schemas.openxmlformats.org/officeDocument/2006/math" xmlns:v="urn:schemas-microsoft-com:vml" xmlns:wp14="http://schemas.microsoft.com/office/word/2010/wordprocessingDrawing" xmlns:wp="http://schemas.openxmlformats.org/drawingml/2006/wordprocessingDrawing" xmlns:w10="urn:schemas-microsoft-com:office:word" xmlns:w="http://schemas.openxmlformats.org/wordprocessingml/2006/main" xmlns:w14="http://schemas.microsoft.com/office/word/2010/wordml" xmlns:w15="http://schemas.microsoft.com/office/word/2012/wordml" xmlns:w16se="http://schemas.microsoft.com/office/word/2015/wordml/symex" xmlns:wpg="http://schemas.microsoft.com/office/word/2010/wordprocessingGroup" xmlns:wpi="http://schemas.microsoft.com/office/word/2010/wordprocessingInk" xmlns:wne="http://schemas.microsoft.com/office/word/2006/wordml" xmlns:wps="http://schemas.microsoft.com/office/word/2010/wordprocessingShape" mc:Ignorable="w14 w15 w16se wp14">
   <w:p>
     <w:pPr>
       <w:pStyle w:val="En-tteombr"/>
@@ -4046,7 +4013,7 @@
 </file>
 
 <file path=word/numbering.xml><?xml version="1.0" encoding="utf-8"?>
-<w:numbering xmlns:wpc="http://schemas.microsoft.com/office/word/2010/wordprocessingCanvas" xmlns:cx="http://schemas.microsoft.com/office/drawing/2014/chartex" xmlns:cx1="http://schemas.microsoft.com/office/drawing/2015/9/8/chartex" xmlns:mc="http://schemas.openxmlformats.org/markup-compatibility/2006" xmlns:o="urn:schemas-microsoft-com:office:office" xmlns:r="http://schemas.openxmlformats.org/officeDocument/2006/relationships" xmlns:m="http://schemas.openxmlformats.org/officeDocument/2006/math" xmlns:v="urn:schemas-microsoft-com:vml" xmlns:wp14="http://schemas.microsoft.com/office/word/2010/wordprocessingDrawing" xmlns:wp="http://schemas.openxmlformats.org/drawingml/2006/wordprocessingDrawing" xmlns:w10="urn:schemas-microsoft-com:office:word" xmlns:w="http://schemas.openxmlformats.org/wordprocessingml/2006/main" xmlns:w14="http://schemas.microsoft.com/office/word/2010/wordml" xmlns:w15="http://schemas.microsoft.com/office/word/2012/wordml" xmlns:w16se="http://schemas.microsoft.com/office/word/2015/wordml/symex" xmlns:wpg="http://schemas.microsoft.com/office/word/2010/wordprocessingGroup" xmlns:wpi="http://schemas.microsoft.com/office/word/2010/wordprocessingInk" xmlns:wne="http://schemas.microsoft.com/office/word/2006/wordml" xmlns:wps="http://schemas.microsoft.com/office/word/2010/wordprocessingShape" mc:Ignorable="w14 w15 w16se wp14">
+<w:numbering xmlns:wpc="http://schemas.microsoft.com/office/word/2010/wordprocessingCanvas" xmlns:cx="http://schemas.microsoft.com/office/drawing/2014/chartex" xmlns:mc="http://schemas.openxmlformats.org/markup-compatibility/2006" xmlns:o="urn:schemas-microsoft-com:office:office" xmlns:r="http://schemas.openxmlformats.org/officeDocument/2006/relationships" xmlns:m="http://schemas.openxmlformats.org/officeDocument/2006/math" xmlns:v="urn:schemas-microsoft-com:vml" xmlns:wp14="http://schemas.microsoft.com/office/word/2010/wordprocessingDrawing" xmlns:wp="http://schemas.openxmlformats.org/drawingml/2006/wordprocessingDrawing" xmlns:w10="urn:schemas-microsoft-com:office:word" xmlns:w="http://schemas.openxmlformats.org/wordprocessingml/2006/main" xmlns:w14="http://schemas.microsoft.com/office/word/2010/wordml" xmlns:w15="http://schemas.microsoft.com/office/word/2012/wordml" xmlns:w16se="http://schemas.microsoft.com/office/word/2015/wordml/symex" xmlns:wpg="http://schemas.microsoft.com/office/word/2010/wordprocessingGroup" xmlns:wpi="http://schemas.microsoft.com/office/word/2010/wordprocessingInk" xmlns:wne="http://schemas.microsoft.com/office/word/2006/wordml" xmlns:wps="http://schemas.microsoft.com/office/word/2010/wordprocessingShape" mc:Ignorable="w14 w15 w16se wp14">
   <w:abstractNum w:abstractNumId="0" w15:restartNumberingAfterBreak="0">
     <w:nsid w:val="FFFFFF7C"/>
     <w:multiLevelType w:val="singleLevel"/>
@@ -4355,6 +4322,119 @@
     </w:lvl>
   </w:abstractNum>
   <w:abstractNum w:abstractNumId="12" w15:restartNumberingAfterBreak="0">
+    <w:nsid w:val="0A017109"/>
+    <w:multiLevelType w:val="hybridMultilevel"/>
+    <w:tmpl w:val="E6EEB8A4"/>
+    <w:lvl w:ilvl="0" w:tplc="040C0001">
+      <w:start w:val="1"/>
+      <w:numFmt w:val="bullet"/>
+      <w:lvlText w:val=""/>
+      <w:lvlJc w:val="left"/>
+      <w:pPr>
+        <w:ind w:left="720" w:hanging="360"/>
+      </w:pPr>
+      <w:rPr>
+        <w:rFonts w:ascii="Symbol" w:hAnsi="Symbol" w:hint="default"/>
+      </w:rPr>
+    </w:lvl>
+    <w:lvl w:ilvl="1" w:tplc="040C0003" w:tentative="1">
+      <w:start w:val="1"/>
+      <w:numFmt w:val="bullet"/>
+      <w:lvlText w:val="o"/>
+      <w:lvlJc w:val="left"/>
+      <w:pPr>
+        <w:ind w:left="1440" w:hanging="360"/>
+      </w:pPr>
+      <w:rPr>
+        <w:rFonts w:ascii="Courier New" w:hAnsi="Courier New" w:cs="Courier New" w:hint="default"/>
+      </w:rPr>
+    </w:lvl>
+    <w:lvl w:ilvl="2" w:tplc="040C0005" w:tentative="1">
+      <w:start w:val="1"/>
+      <w:numFmt w:val="bullet"/>
+      <w:lvlText w:val=""/>
+      <w:lvlJc w:val="left"/>
+      <w:pPr>
+        <w:ind w:left="2160" w:hanging="360"/>
+      </w:pPr>
+      <w:rPr>
+        <w:rFonts w:ascii="Wingdings" w:hAnsi="Wingdings" w:hint="default"/>
+      </w:rPr>
+    </w:lvl>
+    <w:lvl w:ilvl="3" w:tplc="040C0001" w:tentative="1">
+      <w:start w:val="1"/>
+      <w:numFmt w:val="bullet"/>
+      <w:lvlText w:val=""/>
+      <w:lvlJc w:val="left"/>
+      <w:pPr>
+        <w:ind w:left="2880" w:hanging="360"/>
+      </w:pPr>
+      <w:rPr>
+        <w:rFonts w:ascii="Symbol" w:hAnsi="Symbol" w:hint="default"/>
+      </w:rPr>
+    </w:lvl>
+    <w:lvl w:ilvl="4" w:tplc="040C0003" w:tentative="1">
+      <w:start w:val="1"/>
+      <w:numFmt w:val="bullet"/>
+      <w:lvlText w:val="o"/>
+      <w:lvlJc w:val="left"/>
+      <w:pPr>
+        <w:ind w:left="3600" w:hanging="360"/>
+      </w:pPr>
+      <w:rPr>
+        <w:rFonts w:ascii="Courier New" w:hAnsi="Courier New" w:cs="Courier New" w:hint="default"/>
+      </w:rPr>
+    </w:lvl>
+    <w:lvl w:ilvl="5" w:tplc="040C0005" w:tentative="1">
+      <w:start w:val="1"/>
+      <w:numFmt w:val="bullet"/>
+      <w:lvlText w:val=""/>
+      <w:lvlJc w:val="left"/>
+      <w:pPr>
+        <w:ind w:left="4320" w:hanging="360"/>
+      </w:pPr>
+      <w:rPr>
+        <w:rFonts w:ascii="Wingdings" w:hAnsi="Wingdings" w:hint="default"/>
+      </w:rPr>
+    </w:lvl>
+    <w:lvl w:ilvl="6" w:tplc="040C0001" w:tentative="1">
+      <w:start w:val="1"/>
+      <w:numFmt w:val="bullet"/>
+      <w:lvlText w:val=""/>
+      <w:lvlJc w:val="left"/>
+      <w:pPr>
+        <w:ind w:left="5040" w:hanging="360"/>
+      </w:pPr>
+      <w:rPr>
+        <w:rFonts w:ascii="Symbol" w:hAnsi="Symbol" w:hint="default"/>
+      </w:rPr>
+    </w:lvl>
+    <w:lvl w:ilvl="7" w:tplc="040C0003" w:tentative="1">
+      <w:start w:val="1"/>
+      <w:numFmt w:val="bullet"/>
+      <w:lvlText w:val="o"/>
+      <w:lvlJc w:val="left"/>
+      <w:pPr>
+        <w:ind w:left="5760" w:hanging="360"/>
+      </w:pPr>
+      <w:rPr>
+        <w:rFonts w:ascii="Courier New" w:hAnsi="Courier New" w:cs="Courier New" w:hint="default"/>
+      </w:rPr>
+    </w:lvl>
+    <w:lvl w:ilvl="8" w:tplc="040C0005" w:tentative="1">
+      <w:start w:val="1"/>
+      <w:numFmt w:val="bullet"/>
+      <w:lvlText w:val=""/>
+      <w:lvlJc w:val="left"/>
+      <w:pPr>
+        <w:ind w:left="6480" w:hanging="360"/>
+      </w:pPr>
+      <w:rPr>
+        <w:rFonts w:ascii="Wingdings" w:hAnsi="Wingdings" w:hint="default"/>
+      </w:rPr>
+    </w:lvl>
+  </w:abstractNum>
+  <w:abstractNum w:abstractNumId="13" w15:restartNumberingAfterBreak="0">
     <w:nsid w:val="117021AD"/>
     <w:multiLevelType w:val="hybridMultilevel"/>
     <w:tmpl w:val="3D80CCEA"/>
@@ -4467,7 +4547,7 @@
       </w:rPr>
     </w:lvl>
   </w:abstractNum>
-  <w:abstractNum w:abstractNumId="13" w15:restartNumberingAfterBreak="0">
+  <w:abstractNum w:abstractNumId="14" w15:restartNumberingAfterBreak="0">
     <w:nsid w:val="11911843"/>
     <w:multiLevelType w:val="hybridMultilevel"/>
     <w:tmpl w:val="07DA7358"/>
@@ -4580,7 +4660,7 @@
       </w:rPr>
     </w:lvl>
   </w:abstractNum>
-  <w:abstractNum w:abstractNumId="14" w15:restartNumberingAfterBreak="0">
+  <w:abstractNum w:abstractNumId="15" w15:restartNumberingAfterBreak="0">
     <w:nsid w:val="166F4D06"/>
     <w:multiLevelType w:val="hybridMultilevel"/>
     <w:tmpl w:val="369ED42C"/>
@@ -4693,7 +4773,7 @@
       </w:rPr>
     </w:lvl>
   </w:abstractNum>
-  <w:abstractNum w:abstractNumId="15" w15:restartNumberingAfterBreak="0">
+  <w:abstractNum w:abstractNumId="16" w15:restartNumberingAfterBreak="0">
     <w:nsid w:val="1B6F205A"/>
     <w:multiLevelType w:val="multilevel"/>
     <w:tmpl w:val="9CA4ABB8"/>
@@ -4808,7 +4888,7 @@
       </w:rPr>
     </w:lvl>
   </w:abstractNum>
-  <w:abstractNum w:abstractNumId="16" w15:restartNumberingAfterBreak="0">
+  <w:abstractNum w:abstractNumId="17" w15:restartNumberingAfterBreak="0">
     <w:nsid w:val="1D4C223D"/>
     <w:multiLevelType w:val="hybridMultilevel"/>
     <w:tmpl w:val="9176F72E"/>
@@ -4921,7 +5001,7 @@
       </w:rPr>
     </w:lvl>
   </w:abstractNum>
-  <w:abstractNum w:abstractNumId="17" w15:restartNumberingAfterBreak="0">
+  <w:abstractNum w:abstractNumId="18" w15:restartNumberingAfterBreak="0">
     <w:nsid w:val="20FE65F0"/>
     <w:multiLevelType w:val="hybridMultilevel"/>
     <w:tmpl w:val="072A2072"/>
@@ -5034,7 +5114,7 @@
       </w:rPr>
     </w:lvl>
   </w:abstractNum>
-  <w:abstractNum w:abstractNumId="18" w15:restartNumberingAfterBreak="0">
+  <w:abstractNum w:abstractNumId="19" w15:restartNumberingAfterBreak="0">
     <w:nsid w:val="21545871"/>
     <w:multiLevelType w:val="hybridMultilevel"/>
     <w:tmpl w:val="544C7542"/>
@@ -5147,7 +5227,7 @@
       </w:rPr>
     </w:lvl>
   </w:abstractNum>
-  <w:abstractNum w:abstractNumId="19" w15:restartNumberingAfterBreak="0">
+  <w:abstractNum w:abstractNumId="20" w15:restartNumberingAfterBreak="0">
     <w:nsid w:val="21EA545F"/>
     <w:multiLevelType w:val="hybridMultilevel"/>
     <w:tmpl w:val="2158B500"/>
@@ -5260,7 +5340,7 @@
       </w:rPr>
     </w:lvl>
   </w:abstractNum>
-  <w:abstractNum w:abstractNumId="20" w15:restartNumberingAfterBreak="0">
+  <w:abstractNum w:abstractNumId="21" w15:restartNumberingAfterBreak="0">
     <w:nsid w:val="24DA7F73"/>
     <w:multiLevelType w:val="multilevel"/>
     <w:tmpl w:val="0409001D"/>
@@ -5346,7 +5426,7 @@
       </w:pPr>
     </w:lvl>
   </w:abstractNum>
-  <w:abstractNum w:abstractNumId="21" w15:restartNumberingAfterBreak="0">
+  <w:abstractNum w:abstractNumId="22" w15:restartNumberingAfterBreak="0">
     <w:nsid w:val="2852147B"/>
     <w:multiLevelType w:val="hybridMultilevel"/>
     <w:tmpl w:val="D9506D84"/>
@@ -5459,7 +5539,7 @@
       </w:rPr>
     </w:lvl>
   </w:abstractNum>
-  <w:abstractNum w:abstractNumId="22" w15:restartNumberingAfterBreak="0">
+  <w:abstractNum w:abstractNumId="23" w15:restartNumberingAfterBreak="0">
     <w:nsid w:val="2D0E219D"/>
     <w:multiLevelType w:val="hybridMultilevel"/>
     <w:tmpl w:val="18840110"/>
@@ -5572,7 +5652,7 @@
       </w:rPr>
     </w:lvl>
   </w:abstractNum>
-  <w:abstractNum w:abstractNumId="23" w15:restartNumberingAfterBreak="0">
+  <w:abstractNum w:abstractNumId="24" w15:restartNumberingAfterBreak="0">
     <w:nsid w:val="31D15E2E"/>
     <w:multiLevelType w:val="hybridMultilevel"/>
     <w:tmpl w:val="43E88FE2"/>
@@ -5664,7 +5744,7 @@
       </w:pPr>
     </w:lvl>
   </w:abstractNum>
-  <w:abstractNum w:abstractNumId="24" w15:restartNumberingAfterBreak="0">
+  <w:abstractNum w:abstractNumId="25" w15:restartNumberingAfterBreak="0">
     <w:nsid w:val="3619179F"/>
     <w:multiLevelType w:val="hybridMultilevel"/>
     <w:tmpl w:val="D764ACD2"/>
@@ -5780,7 +5860,7 @@
       </w:rPr>
     </w:lvl>
   </w:abstractNum>
-  <w:abstractNum w:abstractNumId="25" w15:restartNumberingAfterBreak="0">
+  <w:abstractNum w:abstractNumId="26" w15:restartNumberingAfterBreak="0">
     <w:nsid w:val="367F6A45"/>
     <w:multiLevelType w:val="multilevel"/>
     <w:tmpl w:val="30FED030"/>
@@ -5901,7 +5981,7 @@
       </w:rPr>
     </w:lvl>
   </w:abstractNum>
-  <w:abstractNum w:abstractNumId="26" w15:restartNumberingAfterBreak="0">
+  <w:abstractNum w:abstractNumId="27" w15:restartNumberingAfterBreak="0">
     <w:nsid w:val="3C095E4E"/>
     <w:multiLevelType w:val="hybridMultilevel"/>
     <w:tmpl w:val="66F44016"/>
@@ -6014,7 +6094,7 @@
       </w:rPr>
     </w:lvl>
   </w:abstractNum>
-  <w:abstractNum w:abstractNumId="27" w15:restartNumberingAfterBreak="0">
+  <w:abstractNum w:abstractNumId="28" w15:restartNumberingAfterBreak="0">
     <w:nsid w:val="435E21BD"/>
     <w:multiLevelType w:val="hybridMultilevel"/>
     <w:tmpl w:val="002AC218"/>
@@ -6127,7 +6207,7 @@
       </w:rPr>
     </w:lvl>
   </w:abstractNum>
-  <w:abstractNum w:abstractNumId="28" w15:restartNumberingAfterBreak="0">
+  <w:abstractNum w:abstractNumId="29" w15:restartNumberingAfterBreak="0">
     <w:nsid w:val="479D041B"/>
     <w:multiLevelType w:val="hybridMultilevel"/>
     <w:tmpl w:val="F68E481E"/>
@@ -6240,7 +6320,7 @@
       </w:rPr>
     </w:lvl>
   </w:abstractNum>
-  <w:abstractNum w:abstractNumId="29" w15:restartNumberingAfterBreak="0">
+  <w:abstractNum w:abstractNumId="30" w15:restartNumberingAfterBreak="0">
     <w:nsid w:val="4E4C0FC6"/>
     <w:multiLevelType w:val="hybridMultilevel"/>
     <w:tmpl w:val="B7445D70"/>
@@ -6353,7 +6433,7 @@
       </w:rPr>
     </w:lvl>
   </w:abstractNum>
-  <w:abstractNum w:abstractNumId="30" w15:restartNumberingAfterBreak="0">
+  <w:abstractNum w:abstractNumId="31" w15:restartNumberingAfterBreak="0">
     <w:nsid w:val="504D6F09"/>
     <w:multiLevelType w:val="hybridMultilevel"/>
     <w:tmpl w:val="CE7AC7D8"/>
@@ -6466,7 +6546,7 @@
       </w:rPr>
     </w:lvl>
   </w:abstractNum>
-  <w:abstractNum w:abstractNumId="31" w15:restartNumberingAfterBreak="0">
+  <w:abstractNum w:abstractNumId="32" w15:restartNumberingAfterBreak="0">
     <w:nsid w:val="538130DD"/>
     <w:multiLevelType w:val="hybridMultilevel"/>
     <w:tmpl w:val="BFA21F42"/>
@@ -6579,7 +6659,7 @@
       </w:rPr>
     </w:lvl>
   </w:abstractNum>
-  <w:abstractNum w:abstractNumId="32" w15:restartNumberingAfterBreak="0">
+  <w:abstractNum w:abstractNumId="33" w15:restartNumberingAfterBreak="0">
     <w:nsid w:val="5653684D"/>
     <w:multiLevelType w:val="hybridMultilevel"/>
     <w:tmpl w:val="19CE5296"/>
@@ -6692,7 +6772,7 @@
       </w:rPr>
     </w:lvl>
   </w:abstractNum>
-  <w:abstractNum w:abstractNumId="33" w15:restartNumberingAfterBreak="0">
+  <w:abstractNum w:abstractNumId="34" w15:restartNumberingAfterBreak="0">
     <w:nsid w:val="56C3462C"/>
     <w:multiLevelType w:val="hybridMultilevel"/>
     <w:tmpl w:val="7E6C544A"/>
@@ -6805,7 +6885,7 @@
       </w:rPr>
     </w:lvl>
   </w:abstractNum>
-  <w:abstractNum w:abstractNumId="34" w15:restartNumberingAfterBreak="0">
+  <w:abstractNum w:abstractNumId="35" w15:restartNumberingAfterBreak="0">
     <w:nsid w:val="570B04B1"/>
     <w:multiLevelType w:val="hybridMultilevel"/>
     <w:tmpl w:val="52282E20"/>
@@ -6918,7 +6998,7 @@
       </w:rPr>
     </w:lvl>
   </w:abstractNum>
-  <w:abstractNum w:abstractNumId="35" w15:restartNumberingAfterBreak="0">
+  <w:abstractNum w:abstractNumId="36" w15:restartNumberingAfterBreak="0">
     <w:nsid w:val="5FB27CE5"/>
     <w:multiLevelType w:val="multilevel"/>
     <w:tmpl w:val="0409001D"/>
@@ -7004,7 +7084,120 @@
       </w:pPr>
     </w:lvl>
   </w:abstractNum>
-  <w:abstractNum w:abstractNumId="36" w15:restartNumberingAfterBreak="0">
+  <w:abstractNum w:abstractNumId="37" w15:restartNumberingAfterBreak="0">
+    <w:nsid w:val="64706929"/>
+    <w:multiLevelType w:val="hybridMultilevel"/>
+    <w:tmpl w:val="192AA2C4"/>
+    <w:lvl w:ilvl="0" w:tplc="040C0001">
+      <w:start w:val="1"/>
+      <w:numFmt w:val="bullet"/>
+      <w:lvlText w:val=""/>
+      <w:lvlJc w:val="left"/>
+      <w:pPr>
+        <w:ind w:left="720" w:hanging="360"/>
+      </w:pPr>
+      <w:rPr>
+        <w:rFonts w:ascii="Symbol" w:hAnsi="Symbol" w:hint="default"/>
+      </w:rPr>
+    </w:lvl>
+    <w:lvl w:ilvl="1" w:tplc="040C0003" w:tentative="1">
+      <w:start w:val="1"/>
+      <w:numFmt w:val="bullet"/>
+      <w:lvlText w:val="o"/>
+      <w:lvlJc w:val="left"/>
+      <w:pPr>
+        <w:ind w:left="1440" w:hanging="360"/>
+      </w:pPr>
+      <w:rPr>
+        <w:rFonts w:ascii="Courier New" w:hAnsi="Courier New" w:cs="Courier New" w:hint="default"/>
+      </w:rPr>
+    </w:lvl>
+    <w:lvl w:ilvl="2" w:tplc="040C0005" w:tentative="1">
+      <w:start w:val="1"/>
+      <w:numFmt w:val="bullet"/>
+      <w:lvlText w:val=""/>
+      <w:lvlJc w:val="left"/>
+      <w:pPr>
+        <w:ind w:left="2160" w:hanging="360"/>
+      </w:pPr>
+      <w:rPr>
+        <w:rFonts w:ascii="Wingdings" w:hAnsi="Wingdings" w:hint="default"/>
+      </w:rPr>
+    </w:lvl>
+    <w:lvl w:ilvl="3" w:tplc="040C0001" w:tentative="1">
+      <w:start w:val="1"/>
+      <w:numFmt w:val="bullet"/>
+      <w:lvlText w:val=""/>
+      <w:lvlJc w:val="left"/>
+      <w:pPr>
+        <w:ind w:left="2880" w:hanging="360"/>
+      </w:pPr>
+      <w:rPr>
+        <w:rFonts w:ascii="Symbol" w:hAnsi="Symbol" w:hint="default"/>
+      </w:rPr>
+    </w:lvl>
+    <w:lvl w:ilvl="4" w:tplc="040C0003" w:tentative="1">
+      <w:start w:val="1"/>
+      <w:numFmt w:val="bullet"/>
+      <w:lvlText w:val="o"/>
+      <w:lvlJc w:val="left"/>
+      <w:pPr>
+        <w:ind w:left="3600" w:hanging="360"/>
+      </w:pPr>
+      <w:rPr>
+        <w:rFonts w:ascii="Courier New" w:hAnsi="Courier New" w:cs="Courier New" w:hint="default"/>
+      </w:rPr>
+    </w:lvl>
+    <w:lvl w:ilvl="5" w:tplc="040C0005" w:tentative="1">
+      <w:start w:val="1"/>
+      <w:numFmt w:val="bullet"/>
+      <w:lvlText w:val=""/>
+      <w:lvlJc w:val="left"/>
+      <w:pPr>
+        <w:ind w:left="4320" w:hanging="360"/>
+      </w:pPr>
+      <w:rPr>
+        <w:rFonts w:ascii="Wingdings" w:hAnsi="Wingdings" w:hint="default"/>
+      </w:rPr>
+    </w:lvl>
+    <w:lvl w:ilvl="6" w:tplc="040C0001" w:tentative="1">
+      <w:start w:val="1"/>
+      <w:numFmt w:val="bullet"/>
+      <w:lvlText w:val=""/>
+      <w:lvlJc w:val="left"/>
+      <w:pPr>
+        <w:ind w:left="5040" w:hanging="360"/>
+      </w:pPr>
+      <w:rPr>
+        <w:rFonts w:ascii="Symbol" w:hAnsi="Symbol" w:hint="default"/>
+      </w:rPr>
+    </w:lvl>
+    <w:lvl w:ilvl="7" w:tplc="040C0003" w:tentative="1">
+      <w:start w:val="1"/>
+      <w:numFmt w:val="bullet"/>
+      <w:lvlText w:val="o"/>
+      <w:lvlJc w:val="left"/>
+      <w:pPr>
+        <w:ind w:left="5760" w:hanging="360"/>
+      </w:pPr>
+      <w:rPr>
+        <w:rFonts w:ascii="Courier New" w:hAnsi="Courier New" w:cs="Courier New" w:hint="default"/>
+      </w:rPr>
+    </w:lvl>
+    <w:lvl w:ilvl="8" w:tplc="040C0005" w:tentative="1">
+      <w:start w:val="1"/>
+      <w:numFmt w:val="bullet"/>
+      <w:lvlText w:val=""/>
+      <w:lvlJc w:val="left"/>
+      <w:pPr>
+        <w:ind w:left="6480" w:hanging="360"/>
+      </w:pPr>
+      <w:rPr>
+        <w:rFonts w:ascii="Wingdings" w:hAnsi="Wingdings" w:hint="default"/>
+      </w:rPr>
+    </w:lvl>
+  </w:abstractNum>
+  <w:abstractNum w:abstractNumId="38" w15:restartNumberingAfterBreak="0">
     <w:nsid w:val="73251DD0"/>
     <w:multiLevelType w:val="hybridMultilevel"/>
     <w:tmpl w:val="EAD0DE74"/>
@@ -7117,7 +7310,7 @@
       </w:rPr>
     </w:lvl>
   </w:abstractNum>
-  <w:abstractNum w:abstractNumId="37" w15:restartNumberingAfterBreak="0">
+  <w:abstractNum w:abstractNumId="39" w15:restartNumberingAfterBreak="0">
     <w:nsid w:val="736A6789"/>
     <w:multiLevelType w:val="hybridMultilevel"/>
     <w:tmpl w:val="C2642A16"/>
@@ -7261,7 +7454,7 @@
     <w:abstractNumId w:val="0"/>
   </w:num>
   <w:num w:numId="11">
-    <w:abstractNumId w:val="24"/>
+    <w:abstractNumId w:val="25"/>
   </w:num>
   <w:num w:numId="12">
     <w:abstractNumId w:val="9"/>
@@ -7282,19 +7475,19 @@
     </w:lvlOverride>
   </w:num>
   <w:num w:numId="15">
-    <w:abstractNumId w:val="20"/>
+    <w:abstractNumId w:val="21"/>
   </w:num>
   <w:num w:numId="16">
-    <w:abstractNumId w:val="35"/>
+    <w:abstractNumId w:val="36"/>
   </w:num>
   <w:num w:numId="17">
-    <w:abstractNumId w:val="15"/>
+    <w:abstractNumId w:val="16"/>
   </w:num>
   <w:num w:numId="18">
     <w:abstractNumId w:val="10"/>
   </w:num>
   <w:num w:numId="19">
-    <w:abstractNumId w:val="25"/>
+    <w:abstractNumId w:val="26"/>
   </w:num>
   <w:num w:numId="20">
     <w:abstractNumId w:val="9"/>
@@ -7315,70 +7508,76 @@
     </w:lvlOverride>
   </w:num>
   <w:num w:numId="24">
+    <w:abstractNumId w:val="34"/>
+  </w:num>
+  <w:num w:numId="25">
     <w:abstractNumId w:val="33"/>
   </w:num>
-  <w:num w:numId="25">
-    <w:abstractNumId w:val="32"/>
-  </w:num>
   <w:num w:numId="26">
-    <w:abstractNumId w:val="27"/>
+    <w:abstractNumId w:val="28"/>
   </w:num>
   <w:num w:numId="27">
     <w:abstractNumId w:val="11"/>
   </w:num>
   <w:num w:numId="28">
+    <w:abstractNumId w:val="30"/>
+  </w:num>
+  <w:num w:numId="29">
+    <w:abstractNumId w:val="39"/>
+  </w:num>
+  <w:num w:numId="30">
+    <w:abstractNumId w:val="15"/>
+  </w:num>
+  <w:num w:numId="31">
+    <w:abstractNumId w:val="17"/>
+  </w:num>
+  <w:num w:numId="32">
+    <w:abstractNumId w:val="22"/>
+  </w:num>
+  <w:num w:numId="33">
+    <w:abstractNumId w:val="13"/>
+  </w:num>
+  <w:num w:numId="34">
     <w:abstractNumId w:val="29"/>
   </w:num>
-  <w:num w:numId="29">
-    <w:abstractNumId w:val="37"/>
+  <w:num w:numId="35">
+    <w:abstractNumId w:val="19"/>
   </w:num>
-  <w:num w:numId="30">
+  <w:num w:numId="36">
     <w:abstractNumId w:val="14"/>
   </w:num>
-  <w:num w:numId="31">
-    <w:abstractNumId w:val="16"/>
+  <w:num w:numId="37">
+    <w:abstractNumId w:val="32"/>
   </w:num>
-  <w:num w:numId="32">
-    <w:abstractNumId w:val="21"/>
+  <w:num w:numId="38">
+    <w:abstractNumId w:val="31"/>
   </w:num>
-  <w:num w:numId="33">
+  <w:num w:numId="39">
+    <w:abstractNumId w:val="23"/>
+  </w:num>
+  <w:num w:numId="40">
+    <w:abstractNumId w:val="35"/>
+  </w:num>
+  <w:num w:numId="41">
+    <w:abstractNumId w:val="20"/>
+  </w:num>
+  <w:num w:numId="42">
+    <w:abstractNumId w:val="18"/>
+  </w:num>
+  <w:num w:numId="43">
+    <w:abstractNumId w:val="27"/>
+  </w:num>
+  <w:num w:numId="44">
+    <w:abstractNumId w:val="24"/>
+  </w:num>
+  <w:num w:numId="45">
+    <w:abstractNumId w:val="38"/>
+  </w:num>
+  <w:num w:numId="46">
     <w:abstractNumId w:val="12"/>
   </w:num>
-  <w:num w:numId="34">
-    <w:abstractNumId w:val="28"/>
-  </w:num>
-  <w:num w:numId="35">
-    <w:abstractNumId w:val="18"/>
-  </w:num>
-  <w:num w:numId="36">
-    <w:abstractNumId w:val="13"/>
-  </w:num>
-  <w:num w:numId="37">
-    <w:abstractNumId w:val="31"/>
-  </w:num>
-  <w:num w:numId="38">
-    <w:abstractNumId w:val="30"/>
-  </w:num>
-  <w:num w:numId="39">
-    <w:abstractNumId w:val="22"/>
-  </w:num>
-  <w:num w:numId="40">
-    <w:abstractNumId w:val="34"/>
-  </w:num>
-  <w:num w:numId="41">
-    <w:abstractNumId w:val="19"/>
-  </w:num>
-  <w:num w:numId="42">
-    <w:abstractNumId w:val="17"/>
-  </w:num>
-  <w:num w:numId="43">
-    <w:abstractNumId w:val="26"/>
-  </w:num>
-  <w:num w:numId="44">
-    <w:abstractNumId w:val="23"/>
-  </w:num>
-  <w:num w:numId="45">
-    <w:abstractNumId w:val="36"/>
+  <w:num w:numId="47">
+    <w:abstractNumId w:val="37"/>
   </w:num>
 </w:numbering>
 </file>
@@ -23074,7 +23273,7 @@
 </file>
 
 <file path=word/glossary/document.xml><?xml version="1.0" encoding="utf-8"?>
-<w:glossaryDocument xmlns:wpc="http://schemas.microsoft.com/office/word/2010/wordprocessingCanvas" xmlns:cx="http://schemas.microsoft.com/office/drawing/2014/chartex" xmlns:cx1="http://schemas.microsoft.com/office/drawing/2015/9/8/chartex" xmlns:mc="http://schemas.openxmlformats.org/markup-compatibility/2006" xmlns:o="urn:schemas-microsoft-com:office:office" xmlns:r="http://schemas.openxmlformats.org/officeDocument/2006/relationships" xmlns:m="http://schemas.openxmlformats.org/officeDocument/2006/math" xmlns:v="urn:schemas-microsoft-com:vml" xmlns:wp14="http://schemas.microsoft.com/office/word/2010/wordprocessingDrawing" xmlns:wp="http://schemas.openxmlformats.org/drawingml/2006/wordprocessingDrawing" xmlns:w10="urn:schemas-microsoft-com:office:word" xmlns:w="http://schemas.openxmlformats.org/wordprocessingml/2006/main" xmlns:w14="http://schemas.microsoft.com/office/word/2010/wordml" xmlns:w15="http://schemas.microsoft.com/office/word/2012/wordml" xmlns:w16se="http://schemas.microsoft.com/office/word/2015/wordml/symex" xmlns:wpg="http://schemas.microsoft.com/office/word/2010/wordprocessingGroup" xmlns:wpi="http://schemas.microsoft.com/office/word/2010/wordprocessingInk" xmlns:wne="http://schemas.microsoft.com/office/word/2006/wordml" xmlns:wps="http://schemas.microsoft.com/office/word/2010/wordprocessingShape" mc:Ignorable="w14 w15 w16se wp14">
+<w:glossaryDocument xmlns:wpc="http://schemas.microsoft.com/office/word/2010/wordprocessingCanvas" xmlns:cx="http://schemas.microsoft.com/office/drawing/2014/chartex" xmlns:mc="http://schemas.openxmlformats.org/markup-compatibility/2006" xmlns:o="urn:schemas-microsoft-com:office:office" xmlns:r="http://schemas.openxmlformats.org/officeDocument/2006/relationships" xmlns:m="http://schemas.openxmlformats.org/officeDocument/2006/math" xmlns:v="urn:schemas-microsoft-com:vml" xmlns:wp14="http://schemas.microsoft.com/office/word/2010/wordprocessingDrawing" xmlns:wp="http://schemas.openxmlformats.org/drawingml/2006/wordprocessingDrawing" xmlns:w10="urn:schemas-microsoft-com:office:word" xmlns:w="http://schemas.openxmlformats.org/wordprocessingml/2006/main" xmlns:w14="http://schemas.microsoft.com/office/word/2010/wordml" xmlns:w15="http://schemas.microsoft.com/office/word/2012/wordml" xmlns:w16se="http://schemas.microsoft.com/office/word/2015/wordml/symex" xmlns:wpg="http://schemas.microsoft.com/office/word/2010/wordprocessingGroup" xmlns:wpi="http://schemas.microsoft.com/office/word/2010/wordprocessingInk" xmlns:wne="http://schemas.microsoft.com/office/word/2006/wordml" xmlns:wps="http://schemas.microsoft.com/office/word/2010/wordprocessingShape" mc:Ignorable="w14 w15 w16se wp14">
   <w:docParts>
     <w:docPart>
       <w:docPartPr>
@@ -23240,7 +23439,7 @@
 </file>
 
 <file path=word/glossary/numbering.xml><?xml version="1.0" encoding="utf-8"?>
-<w:numbering xmlns:wpc="http://schemas.microsoft.com/office/word/2010/wordprocessingCanvas" xmlns:cx="http://schemas.microsoft.com/office/drawing/2014/chartex" xmlns:cx1="http://schemas.microsoft.com/office/drawing/2015/9/8/chartex" xmlns:mc="http://schemas.openxmlformats.org/markup-compatibility/2006" xmlns:o="urn:schemas-microsoft-com:office:office" xmlns:r="http://schemas.openxmlformats.org/officeDocument/2006/relationships" xmlns:m="http://schemas.openxmlformats.org/officeDocument/2006/math" xmlns:v="urn:schemas-microsoft-com:vml" xmlns:wp14="http://schemas.microsoft.com/office/word/2010/wordprocessingDrawing" xmlns:wp="http://schemas.openxmlformats.org/drawingml/2006/wordprocessingDrawing" xmlns:w10="urn:schemas-microsoft-com:office:word" xmlns:w="http://schemas.openxmlformats.org/wordprocessingml/2006/main" xmlns:w14="http://schemas.microsoft.com/office/word/2010/wordml" xmlns:w15="http://schemas.microsoft.com/office/word/2012/wordml" xmlns:w16se="http://schemas.microsoft.com/office/word/2015/wordml/symex" xmlns:wpg="http://schemas.microsoft.com/office/word/2010/wordprocessingGroup" xmlns:wpi="http://schemas.microsoft.com/office/word/2010/wordprocessingInk" xmlns:wne="http://schemas.microsoft.com/office/word/2006/wordml" xmlns:wps="http://schemas.microsoft.com/office/word/2010/wordprocessingShape" mc:Ignorable="w14 w15 w16se wp14">
+<w:numbering xmlns:wpc="http://schemas.microsoft.com/office/word/2010/wordprocessingCanvas" xmlns:cx="http://schemas.microsoft.com/office/drawing/2014/chartex" xmlns:mc="http://schemas.openxmlformats.org/markup-compatibility/2006" xmlns:o="urn:schemas-microsoft-com:office:office" xmlns:r="http://schemas.openxmlformats.org/officeDocument/2006/relationships" xmlns:m="http://schemas.openxmlformats.org/officeDocument/2006/math" xmlns:v="urn:schemas-microsoft-com:vml" xmlns:wp14="http://schemas.microsoft.com/office/word/2010/wordprocessingDrawing" xmlns:wp="http://schemas.openxmlformats.org/drawingml/2006/wordprocessingDrawing" xmlns:w10="urn:schemas-microsoft-com:office:word" xmlns:w="http://schemas.openxmlformats.org/wordprocessingml/2006/main" xmlns:w14="http://schemas.microsoft.com/office/word/2010/wordml" xmlns:w15="http://schemas.microsoft.com/office/word/2012/wordml" xmlns:w16se="http://schemas.microsoft.com/office/word/2015/wordml/symex" xmlns:wpg="http://schemas.microsoft.com/office/word/2010/wordprocessingGroup" xmlns:wpi="http://schemas.microsoft.com/office/word/2010/wordprocessingInk" xmlns:wne="http://schemas.microsoft.com/office/word/2006/wordml" xmlns:wps="http://schemas.microsoft.com/office/word/2010/wordprocessingShape" mc:Ignorable="w14 w15 w16se wp14">
   <w:abstractNum w:abstractNumId="0" w15:restartNumberingAfterBreak="0">
     <w:nsid w:val="FFFFFF89"/>
     <w:multiLevelType w:val="singleLevel"/>
@@ -23285,6 +23484,7 @@
     <w:rsid w:val="00025998"/>
     <w:rsid w:val="001F523F"/>
     <w:rsid w:val="00343632"/>
+    <w:rsid w:val="005C4422"/>
     <w:rsid w:val="00675E08"/>
     <w:rsid w:val="006A05FF"/>
     <w:rsid w:val="0070287D"/>
@@ -24253,7 +24453,7 @@
 </file>
 
 <file path=customXml/itemProps4.xml><?xml version="1.0" encoding="utf-8"?>
-<ds:datastoreItem xmlns:ds="http://schemas.openxmlformats.org/officeDocument/2006/customXml" ds:itemID="{95F0A2B2-0956-43B6-902E-EB79109FA9FC}">
+<ds:datastoreItem xmlns:ds="http://schemas.openxmlformats.org/officeDocument/2006/customXml" ds:itemID="{368B39D0-027D-4A5A-BDEA-8959B40B69ED}">
   <ds:schemaRefs>
     <ds:schemaRef ds:uri="http://schemas.openxmlformats.org/officeDocument/2006/bibliography"/>
   </ds:schemaRefs>

</xml_diff>